<commit_message>
Updated Disp yes yes..
</commit_message>
<xml_diff>
--- a/Disposition.docx
+++ b/Disposition.docx
@@ -130,6 +130,12 @@
         <w:t>komponent</w:t>
       </w:r>
       <w:proofErr w:type="spellEnd"/>
+      <w:r>
+        <w:rPr>
+          <w:lang w:val="en-GB"/>
+        </w:rPr>
+        <w:t>?</w:t>
+      </w:r>
     </w:p>
     <w:p>
       <w:pPr>
@@ -193,17 +199,806 @@
           <w:numId w:val="1"/>
         </w:numPr>
         <w:rPr>
-          <w:lang w:val="en-GB"/>
-        </w:rPr>
-      </w:pPr>
-      <w:r>
-        <w:rPr>
-          <w:lang w:val="en-GB"/>
-        </w:rPr>
-        <w:t>Fordele/ulemper</w:t>
+          <w:lang w:val="da-DK"/>
+        </w:rPr>
+      </w:pPr>
+      <w:r>
+        <w:rPr>
+          <w:lang w:val="da-DK"/>
+        </w:rPr>
+        <w:t>Lav komponenter selv / hente dem udefra</w:t>
+      </w:r>
+    </w:p>
+    <w:p>
+      <w:pPr>
+        <w:pStyle w:val="Listeafsnit"/>
+        <w:numPr>
+          <w:ilvl w:val="1"/>
+          <w:numId w:val="1"/>
+        </w:numPr>
+        <w:rPr>
+          <w:lang w:val="da-DK"/>
+        </w:rPr>
+      </w:pPr>
+      <w:r>
+        <w:rPr>
+          <w:lang w:val="da-DK"/>
+        </w:rPr>
+        <w:t>Fordele og ulemper ved begge</w:t>
+      </w:r>
+    </w:p>
+    <w:p>
+      <w:pPr>
+        <w:pStyle w:val="Listeafsnit"/>
+        <w:numPr>
+          <w:ilvl w:val="0"/>
+          <w:numId w:val="1"/>
+        </w:numPr>
+        <w:rPr>
+          <w:lang w:val="da-DK"/>
+        </w:rPr>
+      </w:pPr>
+      <w:r>
+        <w:rPr>
+          <w:lang w:val="da-DK"/>
+        </w:rPr>
+        <w:t>Hvordan laver man en god komponent? (designprincipper)</w:t>
+      </w:r>
+      <w:r>
+        <w:rPr>
+          <w:lang w:val="da-DK"/>
+        </w:rPr>
+        <w:br/>
+      </w:r>
+    </w:p>
+    <w:p>
+      <w:pPr>
+        <w:pStyle w:val="Listeafsnit"/>
+        <w:numPr>
+          <w:ilvl w:val="0"/>
+          <w:numId w:val="1"/>
+        </w:numPr>
+        <w:rPr>
+          <w:lang w:val="da-DK"/>
+        </w:rPr>
+      </w:pPr>
+      <w:r>
+        <w:rPr>
+          <w:lang w:val="da-DK"/>
+        </w:rPr>
+        <w:t>Hvad er et godt design?</w:t>
+      </w:r>
+    </w:p>
+    <w:p>
+      <w:pPr>
+        <w:pStyle w:val="Listeafsnit"/>
+        <w:numPr>
+          <w:ilvl w:val="1"/>
+          <w:numId w:val="1"/>
+        </w:numPr>
+        <w:rPr>
+          <w:lang w:val="da-DK"/>
+        </w:rPr>
+      </w:pPr>
+      <w:r>
+        <w:rPr>
+          <w:lang w:val="da-DK"/>
+        </w:rPr>
+        <w:t xml:space="preserve">Ingen design </w:t>
+      </w:r>
+      <w:proofErr w:type="spellStart"/>
+      <w:r>
+        <w:rPr>
+          <w:lang w:val="da-DK"/>
+        </w:rPr>
+        <w:t>smells</w:t>
+      </w:r>
+      <w:proofErr w:type="spellEnd"/>
+    </w:p>
+    <w:p>
+      <w:pPr>
+        <w:pStyle w:val="Listeafsnit"/>
+        <w:numPr>
+          <w:ilvl w:val="0"/>
+          <w:numId w:val="1"/>
+        </w:numPr>
+        <w:rPr>
+          <w:lang w:val="da-DK"/>
+        </w:rPr>
+      </w:pPr>
+      <w:r>
+        <w:rPr>
+          <w:lang w:val="da-DK"/>
+        </w:rPr>
+        <w:t>Agil</w:t>
+      </w:r>
+    </w:p>
+    <w:p>
+      <w:pPr>
+        <w:pStyle w:val="Listeafsnit"/>
+        <w:numPr>
+          <w:ilvl w:val="0"/>
+          <w:numId w:val="1"/>
+        </w:numPr>
+        <w:rPr>
+          <w:lang w:val="da-DK"/>
+        </w:rPr>
+      </w:pPr>
+      <w:r>
+        <w:rPr>
+          <w:lang w:val="da-DK"/>
+        </w:rPr>
+        <w:t>SOLID</w:t>
+      </w:r>
+    </w:p>
+    <w:p>
+      <w:pPr>
+        <w:pStyle w:val="Listeafsnit"/>
+        <w:numPr>
+          <w:ilvl w:val="1"/>
+          <w:numId w:val="1"/>
+        </w:numPr>
+        <w:rPr>
+          <w:lang w:val="da-DK"/>
+        </w:rPr>
+      </w:pPr>
+      <w:r>
+        <w:rPr>
+          <w:lang w:val="da-DK"/>
+        </w:rPr>
+        <w:t xml:space="preserve">ISP (Interface Segregation </w:t>
+      </w:r>
+      <w:proofErr w:type="spellStart"/>
+      <w:r>
+        <w:rPr>
+          <w:lang w:val="da-DK"/>
+        </w:rPr>
+        <w:t>Principle</w:t>
+      </w:r>
+      <w:proofErr w:type="spellEnd"/>
+      <w:r>
+        <w:rPr>
+          <w:lang w:val="da-DK"/>
+        </w:rPr>
+        <w:t>)</w:t>
+      </w:r>
+    </w:p>
+    <w:p>
+      <w:pPr>
+        <w:pStyle w:val="Listeafsnit"/>
+        <w:numPr>
+          <w:ilvl w:val="1"/>
+          <w:numId w:val="1"/>
+        </w:numPr>
+        <w:rPr>
+          <w:lang w:val="da-DK"/>
+        </w:rPr>
+      </w:pPr>
+      <w:r>
+        <w:rPr>
+          <w:lang w:val="da-DK"/>
+        </w:rPr>
+        <w:t>DIP (</w:t>
+      </w:r>
+      <w:proofErr w:type="spellStart"/>
+      <w:r>
+        <w:rPr>
+          <w:lang w:val="da-DK"/>
+        </w:rPr>
+        <w:t>Dependency</w:t>
+      </w:r>
+      <w:proofErr w:type="spellEnd"/>
+      <w:r>
+        <w:rPr>
+          <w:lang w:val="da-DK"/>
+        </w:rPr>
+        <w:t xml:space="preserve"> Inversion </w:t>
+      </w:r>
+      <w:proofErr w:type="spellStart"/>
+      <w:r>
+        <w:rPr>
+          <w:lang w:val="da-DK"/>
+        </w:rPr>
+        <w:t>Principle</w:t>
+      </w:r>
+      <w:proofErr w:type="spellEnd"/>
+      <w:r>
+        <w:rPr>
+          <w:lang w:val="da-DK"/>
+        </w:rPr>
+        <w:t>)</w:t>
+      </w:r>
+    </w:p>
+    <w:p>
+      <w:pPr>
+        <w:pStyle w:val="Listeafsnit"/>
+        <w:numPr>
+          <w:ilvl w:val="0"/>
+          <w:numId w:val="1"/>
+        </w:numPr>
+        <w:rPr>
+          <w:lang w:val="da-DK"/>
+        </w:rPr>
+      </w:pPr>
+      <w:proofErr w:type="spellStart"/>
+      <w:r>
+        <w:rPr>
+          <w:lang w:val="da-DK"/>
+        </w:rPr>
+        <w:t>Granularity</w:t>
+      </w:r>
+      <w:proofErr w:type="spellEnd"/>
+    </w:p>
+    <w:p>
+      <w:pPr>
+        <w:pStyle w:val="Listeafsnit"/>
+        <w:numPr>
+          <w:ilvl w:val="1"/>
+          <w:numId w:val="1"/>
+        </w:numPr>
+        <w:rPr>
+          <w:lang w:val="da-DK"/>
+        </w:rPr>
+      </w:pPr>
+      <w:r>
+        <w:rPr>
+          <w:lang w:val="da-DK"/>
+        </w:rPr>
+        <w:t xml:space="preserve">REP (Release </w:t>
+      </w:r>
+      <w:proofErr w:type="spellStart"/>
+      <w:r>
+        <w:rPr>
+          <w:lang w:val="da-DK"/>
+        </w:rPr>
+        <w:t>equivalency</w:t>
+      </w:r>
+      <w:proofErr w:type="spellEnd"/>
+      <w:r>
+        <w:rPr>
+          <w:lang w:val="da-DK"/>
+        </w:rPr>
+        <w:t xml:space="preserve"> </w:t>
+      </w:r>
+      <w:proofErr w:type="spellStart"/>
+      <w:r>
+        <w:rPr>
+          <w:lang w:val="da-DK"/>
+        </w:rPr>
+        <w:t>Principle</w:t>
+      </w:r>
+      <w:proofErr w:type="spellEnd"/>
+      <w:r>
+        <w:rPr>
+          <w:lang w:val="da-DK"/>
+        </w:rPr>
+        <w:t>)</w:t>
+      </w:r>
+    </w:p>
+    <w:p>
+      <w:pPr>
+        <w:pStyle w:val="Listeafsnit"/>
+        <w:numPr>
+          <w:ilvl w:val="2"/>
+          <w:numId w:val="1"/>
+        </w:numPr>
+        <w:rPr>
+          <w:lang w:val="da-DK"/>
+        </w:rPr>
+      </w:pPr>
+      <w:r>
+        <w:rPr>
+          <w:lang w:val="da-DK"/>
+        </w:rPr>
+        <w:t>Forfatteren skal vedligeholde komponenten</w:t>
+      </w:r>
+    </w:p>
+    <w:p>
+      <w:pPr>
+        <w:pStyle w:val="Listeafsnit"/>
+        <w:numPr>
+          <w:ilvl w:val="1"/>
+          <w:numId w:val="1"/>
+        </w:numPr>
+        <w:rPr>
+          <w:lang w:val="da-DK"/>
+        </w:rPr>
+      </w:pPr>
+      <w:r>
+        <w:rPr>
+          <w:lang w:val="da-DK"/>
+        </w:rPr>
+        <w:t>CRP</w:t>
+      </w:r>
+      <w:r>
+        <w:rPr>
+          <w:lang w:val="da-DK"/>
+        </w:rPr>
+        <w:t xml:space="preserve"> (Common </w:t>
+      </w:r>
+      <w:proofErr w:type="spellStart"/>
+      <w:r>
+        <w:rPr>
+          <w:lang w:val="da-DK"/>
+        </w:rPr>
+        <w:t>Reuse</w:t>
+      </w:r>
+      <w:proofErr w:type="spellEnd"/>
+      <w:r>
+        <w:rPr>
+          <w:lang w:val="da-DK"/>
+        </w:rPr>
+        <w:t xml:space="preserve"> </w:t>
+      </w:r>
+      <w:proofErr w:type="spellStart"/>
+      <w:r>
+        <w:rPr>
+          <w:lang w:val="da-DK"/>
+        </w:rPr>
+        <w:t>Principle</w:t>
+      </w:r>
+      <w:proofErr w:type="spellEnd"/>
+      <w:r>
+        <w:rPr>
+          <w:lang w:val="da-DK"/>
+        </w:rPr>
+        <w:t>)</w:t>
+      </w:r>
+    </w:p>
+    <w:p>
+      <w:pPr>
+        <w:pStyle w:val="Listeafsnit"/>
+        <w:numPr>
+          <w:ilvl w:val="2"/>
+          <w:numId w:val="1"/>
+        </w:numPr>
+        <w:rPr>
+          <w:lang w:val="da-DK"/>
+        </w:rPr>
+      </w:pPr>
+      <w:r>
+        <w:rPr>
+          <w:lang w:val="da-DK"/>
+        </w:rPr>
+        <w:t>Klasserne genbruges sammen</w:t>
+      </w:r>
+    </w:p>
+    <w:p>
+      <w:pPr>
+        <w:pStyle w:val="Listeafsnit"/>
+        <w:numPr>
+          <w:ilvl w:val="1"/>
+          <w:numId w:val="1"/>
+        </w:numPr>
+        <w:rPr>
+          <w:lang w:val="da-DK"/>
+        </w:rPr>
+      </w:pPr>
+      <w:r>
+        <w:rPr>
+          <w:lang w:val="da-DK"/>
+        </w:rPr>
+        <w:t>CCP</w:t>
+      </w:r>
+      <w:r>
+        <w:rPr>
+          <w:lang w:val="da-DK"/>
+        </w:rPr>
+        <w:t xml:space="preserve"> (Common </w:t>
+      </w:r>
+      <w:proofErr w:type="spellStart"/>
+      <w:r>
+        <w:rPr>
+          <w:lang w:val="da-DK"/>
+        </w:rPr>
+        <w:t>Closure</w:t>
+      </w:r>
+      <w:proofErr w:type="spellEnd"/>
+      <w:r>
+        <w:rPr>
+          <w:lang w:val="da-DK"/>
+        </w:rPr>
+        <w:t xml:space="preserve"> </w:t>
+      </w:r>
+      <w:proofErr w:type="spellStart"/>
+      <w:r>
+        <w:rPr>
+          <w:lang w:val="da-DK"/>
+        </w:rPr>
+        <w:t>Principle</w:t>
+      </w:r>
+      <w:proofErr w:type="spellEnd"/>
+      <w:r>
+        <w:rPr>
+          <w:lang w:val="da-DK"/>
+        </w:rPr>
+        <w:t>)</w:t>
+      </w:r>
+    </w:p>
+    <w:p>
+      <w:pPr>
+        <w:pStyle w:val="Listeafsnit"/>
+        <w:numPr>
+          <w:ilvl w:val="2"/>
+          <w:numId w:val="1"/>
+        </w:numPr>
+        <w:rPr>
+          <w:lang w:val="da-DK"/>
+        </w:rPr>
+      </w:pPr>
+      <w:r>
+        <w:rPr>
+          <w:lang w:val="da-DK"/>
+        </w:rPr>
+        <w:t>Klasserne opdateres sammen (</w:t>
+      </w:r>
+      <w:r>
+        <w:rPr>
+          <w:lang w:val="da-DK"/>
+        </w:rPr>
+        <w:t xml:space="preserve">Single </w:t>
+      </w:r>
+      <w:proofErr w:type="spellStart"/>
+      <w:r>
+        <w:rPr>
+          <w:lang w:val="da-DK"/>
+        </w:rPr>
+        <w:t>responsibility</w:t>
+      </w:r>
+      <w:proofErr w:type="spellEnd"/>
+      <w:r>
+        <w:rPr>
+          <w:lang w:val="da-DK"/>
+        </w:rPr>
+        <w:t>)</w:t>
+      </w:r>
+    </w:p>
+    <w:p>
+      <w:pPr>
+        <w:pStyle w:val="Listeafsnit"/>
+        <w:numPr>
+          <w:ilvl w:val="0"/>
+          <w:numId w:val="1"/>
+        </w:numPr>
+        <w:rPr>
+          <w:lang w:val="da-DK"/>
+        </w:rPr>
+      </w:pPr>
+      <w:proofErr w:type="spellStart"/>
+      <w:r>
+        <w:rPr>
+          <w:lang w:val="da-DK"/>
+        </w:rPr>
+        <w:t>Stability</w:t>
+      </w:r>
+      <w:proofErr w:type="spellEnd"/>
+    </w:p>
+    <w:p>
+      <w:pPr>
+        <w:pStyle w:val="Listeafsnit"/>
+        <w:numPr>
+          <w:ilvl w:val="1"/>
+          <w:numId w:val="1"/>
+        </w:numPr>
+        <w:rPr>
+          <w:lang w:val="da-DK"/>
+        </w:rPr>
+      </w:pPr>
+      <w:r>
+        <w:rPr>
+          <w:lang w:val="da-DK"/>
+        </w:rPr>
+        <w:t>ADP (</w:t>
+      </w:r>
+      <w:proofErr w:type="spellStart"/>
+      <w:r>
+        <w:rPr>
+          <w:lang w:val="da-DK"/>
+        </w:rPr>
+        <w:t>Acyclic</w:t>
+      </w:r>
+      <w:proofErr w:type="spellEnd"/>
+      <w:r>
+        <w:rPr>
+          <w:lang w:val="da-DK"/>
+        </w:rPr>
+        <w:t xml:space="preserve"> </w:t>
+      </w:r>
+      <w:proofErr w:type="spellStart"/>
+      <w:r>
+        <w:rPr>
+          <w:lang w:val="da-DK"/>
+        </w:rPr>
+        <w:t>Dependency</w:t>
+      </w:r>
+      <w:proofErr w:type="spellEnd"/>
+      <w:r>
+        <w:rPr>
+          <w:lang w:val="da-DK"/>
+        </w:rPr>
+        <w:t xml:space="preserve"> </w:t>
+      </w:r>
+      <w:proofErr w:type="spellStart"/>
+      <w:r>
+        <w:rPr>
+          <w:lang w:val="da-DK"/>
+        </w:rPr>
+        <w:t>Principle</w:t>
+      </w:r>
+      <w:proofErr w:type="spellEnd"/>
+      <w:r>
+        <w:rPr>
+          <w:lang w:val="da-DK"/>
+        </w:rPr>
+        <w:t>)</w:t>
+      </w:r>
+    </w:p>
+    <w:p>
+      <w:pPr>
+        <w:pStyle w:val="Listeafsnit"/>
+        <w:numPr>
+          <w:ilvl w:val="2"/>
+          <w:numId w:val="1"/>
+        </w:numPr>
+        <w:rPr>
+          <w:lang w:val="da-DK"/>
+        </w:rPr>
+      </w:pPr>
+      <w:r>
+        <w:rPr>
+          <w:lang w:val="da-DK"/>
+        </w:rPr>
+        <w:t>Ingen c</w:t>
       </w:r>
       <w:bookmarkStart w:id="0" w:name="_GoBack"/>
       <w:bookmarkEnd w:id="0"/>
+      <w:r>
+        <w:rPr>
+          <w:lang w:val="da-DK"/>
+        </w:rPr>
+        <w:t>ykler</w:t>
+      </w:r>
+    </w:p>
+    <w:p>
+      <w:pPr>
+        <w:pStyle w:val="Listeafsnit"/>
+        <w:numPr>
+          <w:ilvl w:val="1"/>
+          <w:numId w:val="1"/>
+        </w:numPr>
+        <w:rPr>
+          <w:lang w:val="da-DK"/>
+        </w:rPr>
+      </w:pPr>
+      <w:r>
+        <w:rPr>
+          <w:lang w:val="da-DK"/>
+        </w:rPr>
+        <w:t xml:space="preserve">SDP (Stable </w:t>
+      </w:r>
+      <w:proofErr w:type="spellStart"/>
+      <w:r>
+        <w:rPr>
+          <w:lang w:val="da-DK"/>
+        </w:rPr>
+        <w:t>Dependency</w:t>
+      </w:r>
+      <w:proofErr w:type="spellEnd"/>
+      <w:r>
+        <w:rPr>
+          <w:lang w:val="da-DK"/>
+        </w:rPr>
+        <w:t xml:space="preserve"> </w:t>
+      </w:r>
+      <w:proofErr w:type="spellStart"/>
+      <w:r>
+        <w:rPr>
+          <w:lang w:val="da-DK"/>
+        </w:rPr>
+        <w:t>Principle</w:t>
+      </w:r>
+      <w:proofErr w:type="spellEnd"/>
+      <w:r>
+        <w:rPr>
+          <w:lang w:val="da-DK"/>
+        </w:rPr>
+        <w:t>)</w:t>
+      </w:r>
+    </w:p>
+    <w:p>
+      <w:pPr>
+        <w:pStyle w:val="Listeafsnit"/>
+        <w:numPr>
+          <w:ilvl w:val="2"/>
+          <w:numId w:val="1"/>
+        </w:numPr>
+        <w:rPr>
+          <w:lang w:val="da-DK"/>
+        </w:rPr>
+      </w:pPr>
+      <w:r>
+        <w:rPr>
+          <w:lang w:val="da-DK"/>
+        </w:rPr>
+        <w:t>Afhæng kun af mere stabile komponenter</w:t>
+      </w:r>
+    </w:p>
+    <w:p>
+      <w:pPr>
+        <w:pStyle w:val="Listeafsnit"/>
+        <w:numPr>
+          <w:ilvl w:val="1"/>
+          <w:numId w:val="1"/>
+        </w:numPr>
+        <w:rPr>
+          <w:lang w:val="da-DK"/>
+        </w:rPr>
+      </w:pPr>
+      <w:r>
+        <w:rPr>
+          <w:lang w:val="da-DK"/>
+        </w:rPr>
+        <w:t>SAP (</w:t>
+      </w:r>
+      <w:r>
+        <w:rPr>
+          <w:lang w:val="da-DK"/>
+        </w:rPr>
+        <w:t>Stable-</w:t>
+      </w:r>
+      <w:proofErr w:type="spellStart"/>
+      <w:r>
+        <w:rPr>
+          <w:lang w:val="da-DK"/>
+        </w:rPr>
+        <w:t>Abstraction</w:t>
+      </w:r>
+      <w:proofErr w:type="spellEnd"/>
+      <w:r>
+        <w:rPr>
+          <w:lang w:val="da-DK"/>
+        </w:rPr>
+        <w:t xml:space="preserve"> </w:t>
+      </w:r>
+      <w:proofErr w:type="spellStart"/>
+      <w:r>
+        <w:rPr>
+          <w:lang w:val="da-DK"/>
+        </w:rPr>
+        <w:t>Principle</w:t>
+      </w:r>
+      <w:proofErr w:type="spellEnd"/>
+      <w:r>
+        <w:rPr>
+          <w:lang w:val="da-DK"/>
+        </w:rPr>
+        <w:t>)</w:t>
+      </w:r>
+    </w:p>
+    <w:p>
+      <w:pPr>
+        <w:pStyle w:val="Listeafsnit"/>
+        <w:numPr>
+          <w:ilvl w:val="2"/>
+          <w:numId w:val="1"/>
+        </w:numPr>
+        <w:rPr>
+          <w:lang w:val="da-DK"/>
+        </w:rPr>
+      </w:pPr>
+      <w:r>
+        <w:rPr>
+          <w:lang w:val="da-DK"/>
+        </w:rPr>
+        <w:t>Skal være lige så abstrakt som stabil</w:t>
+      </w:r>
+    </w:p>
+    <w:p>
+      <w:pPr>
+        <w:pStyle w:val="Listeafsnit"/>
+        <w:ind w:left="1440"/>
+        <w:rPr>
+          <w:lang w:val="da-DK"/>
+        </w:rPr>
+      </w:pPr>
+    </w:p>
+    <w:p>
+      <w:pPr>
+        <w:pStyle w:val="Listeafsnit"/>
+        <w:numPr>
+          <w:ilvl w:val="0"/>
+          <w:numId w:val="1"/>
+        </w:numPr>
+        <w:rPr>
+          <w:lang w:val="da-DK"/>
+        </w:rPr>
+      </w:pPr>
+      <w:r>
+        <w:rPr>
+          <w:noProof/>
+        </w:rPr>
+        <w:drawing>
+          <wp:anchor distT="0" distB="0" distL="114300" distR="114300" simplePos="0" relativeHeight="251659264" behindDoc="1" locked="0" layoutInCell="1" allowOverlap="1" wp14:anchorId="3116FDD7" wp14:editId="5A14F673">
+            <wp:simplePos x="0" y="0"/>
+            <wp:positionH relativeFrom="margin">
+              <wp:align>left</wp:align>
+            </wp:positionH>
+            <wp:positionV relativeFrom="paragraph">
+              <wp:posOffset>284480</wp:posOffset>
+            </wp:positionV>
+            <wp:extent cx="1912620" cy="1695450"/>
+            <wp:effectExtent l="0" t="0" r="0" b="0"/>
+            <wp:wrapTight wrapText="bothSides">
+              <wp:wrapPolygon edited="0">
+                <wp:start x="0" y="0"/>
+                <wp:lineTo x="0" y="21357"/>
+                <wp:lineTo x="21299" y="21357"/>
+                <wp:lineTo x="21299" y="0"/>
+                <wp:lineTo x="0" y="0"/>
+              </wp:wrapPolygon>
+            </wp:wrapTight>
+            <wp:docPr id="7" name="Billede 7"/>
+            <wp:cNvGraphicFramePr>
+              <a:graphicFrameLocks xmlns:a="http://schemas.openxmlformats.org/drawingml/2006/main" noChangeAspect="1"/>
+            </wp:cNvGraphicFramePr>
+            <a:graphic xmlns:a="http://schemas.openxmlformats.org/drawingml/2006/main">
+              <a:graphicData uri="http://schemas.openxmlformats.org/drawingml/2006/picture">
+                <pic:pic xmlns:pic="http://schemas.openxmlformats.org/drawingml/2006/picture">
+                  <pic:nvPicPr>
+                    <pic:cNvPr id="0" name="Billede 6"/>
+                    <pic:cNvPicPr>
+                      <a:picLocks noChangeAspect="1" noChangeArrowheads="1"/>
+                    </pic:cNvPicPr>
+                  </pic:nvPicPr>
+                  <pic:blipFill>
+                    <a:blip r:embed="rId5">
+                      <a:extLst>
+                        <a:ext uri="{28A0092B-C50C-407E-A947-70E740481C1C}">
+                          <a14:useLocalDpi xmlns:a14="http://schemas.microsoft.com/office/drawing/2010/main" val="0"/>
+                        </a:ext>
+                      </a:extLst>
+                    </a:blip>
+                    <a:srcRect/>
+                    <a:stretch>
+                      <a:fillRect/>
+                    </a:stretch>
+                  </pic:blipFill>
+                  <pic:spPr bwMode="auto">
+                    <a:xfrm>
+                      <a:off x="0" y="0"/>
+                      <a:ext cx="1912620" cy="1695450"/>
+                    </a:xfrm>
+                    <a:prstGeom prst="rect">
+                      <a:avLst/>
+                    </a:prstGeom>
+                    <a:noFill/>
+                  </pic:spPr>
+                </pic:pic>
+              </a:graphicData>
+            </a:graphic>
+            <wp14:sizeRelH relativeFrom="page">
+              <wp14:pctWidth>0</wp14:pctWidth>
+            </wp14:sizeRelH>
+            <wp14:sizeRelV relativeFrom="page">
+              <wp14:pctHeight>0</wp14:pctHeight>
+            </wp14:sizeRelV>
+          </wp:anchor>
+        </w:drawing>
+      </w:r>
+      <w:r>
+        <w:rPr>
+          <w:lang w:val="da-DK"/>
+        </w:rPr>
+        <w:t xml:space="preserve">AI </w:t>
+      </w:r>
+      <w:proofErr w:type="spellStart"/>
+      <w:r>
+        <w:rPr>
+          <w:lang w:val="da-DK"/>
+        </w:rPr>
+        <w:t>graph</w:t>
+      </w:r>
+      <w:proofErr w:type="spellEnd"/>
     </w:p>
     <w:p>
       <w:pPr>
@@ -410,17 +1205,387 @@
     </w:p>
     <w:p>
       <w:pPr>
+        <w:pStyle w:val="Listeafsnit"/>
+        <w:numPr>
+          <w:ilvl w:val="0"/>
+          <w:numId w:val="1"/>
+        </w:numPr>
+        <w:rPr>
+          <w:lang w:val="en-GB"/>
+        </w:rPr>
+      </w:pPr>
+      <w:proofErr w:type="spellStart"/>
+      <w:r>
+        <w:rPr>
+          <w:lang w:val="en-GB"/>
+        </w:rPr>
+        <w:t>Hvad</w:t>
+      </w:r>
+      <w:proofErr w:type="spellEnd"/>
+      <w:r>
+        <w:rPr>
+          <w:lang w:val="en-GB"/>
+        </w:rPr>
+        <w:t xml:space="preserve"> </w:t>
+      </w:r>
+      <w:proofErr w:type="spellStart"/>
+      <w:r>
+        <w:rPr>
+          <w:lang w:val="en-GB"/>
+        </w:rPr>
+        <w:t>er</w:t>
+      </w:r>
+      <w:proofErr w:type="spellEnd"/>
+      <w:r>
+        <w:rPr>
+          <w:lang w:val="en-GB"/>
+        </w:rPr>
+        <w:t xml:space="preserve"> </w:t>
+      </w:r>
+      <w:proofErr w:type="spellStart"/>
+      <w:r>
+        <w:rPr>
+          <w:lang w:val="en-GB"/>
+        </w:rPr>
+        <w:t>en</w:t>
+      </w:r>
+      <w:proofErr w:type="spellEnd"/>
+      <w:r>
+        <w:rPr>
+          <w:lang w:val="en-GB"/>
+        </w:rPr>
+        <w:t xml:space="preserve"> </w:t>
+      </w:r>
+      <w:proofErr w:type="spellStart"/>
+      <w:r>
+        <w:rPr>
+          <w:lang w:val="en-GB"/>
+        </w:rPr>
+        <w:t>komponent</w:t>
+      </w:r>
+      <w:proofErr w:type="spellEnd"/>
+      <w:r>
+        <w:rPr>
+          <w:lang w:val="en-GB"/>
+        </w:rPr>
+        <w:t>?</w:t>
+      </w:r>
+    </w:p>
+    <w:p>
+      <w:pPr>
+        <w:pStyle w:val="Listeafsnit"/>
+        <w:numPr>
+          <w:ilvl w:val="0"/>
+          <w:numId w:val="1"/>
+        </w:numPr>
+        <w:rPr>
+          <w:lang w:val="en-GB"/>
+        </w:rPr>
+      </w:pPr>
+      <w:proofErr w:type="spellStart"/>
+      <w:r>
+        <w:rPr>
+          <w:lang w:val="en-GB"/>
+        </w:rPr>
+        <w:t>Hvorfor</w:t>
+      </w:r>
+      <w:proofErr w:type="spellEnd"/>
+      <w:r>
+        <w:rPr>
+          <w:lang w:val="en-GB"/>
+        </w:rPr>
+        <w:t xml:space="preserve"> </w:t>
+      </w:r>
+      <w:proofErr w:type="spellStart"/>
+      <w:r>
+        <w:rPr>
+          <w:lang w:val="en-GB"/>
+        </w:rPr>
+        <w:t>bruge</w:t>
+      </w:r>
+      <w:proofErr w:type="spellEnd"/>
+      <w:r>
+        <w:rPr>
+          <w:lang w:val="en-GB"/>
+        </w:rPr>
+        <w:t xml:space="preserve"> </w:t>
+      </w:r>
+      <w:proofErr w:type="spellStart"/>
+      <w:r>
+        <w:rPr>
+          <w:lang w:val="en-GB"/>
+        </w:rPr>
+        <w:t>komponenter</w:t>
+      </w:r>
+      <w:proofErr w:type="spellEnd"/>
+      <w:r>
+        <w:rPr>
+          <w:lang w:val="en-GB"/>
+        </w:rPr>
+        <w:t>?</w:t>
+      </w:r>
+    </w:p>
+    <w:p>
+      <w:pPr>
+        <w:pStyle w:val="Listeafsnit"/>
+        <w:numPr>
+          <w:ilvl w:val="0"/>
+          <w:numId w:val="1"/>
+        </w:numPr>
+        <w:rPr>
+          <w:lang w:val="da-DK"/>
+        </w:rPr>
+      </w:pPr>
+      <w:r>
+        <w:rPr>
+          <w:lang w:val="da-DK"/>
+        </w:rPr>
+        <w:t>Lav komponenter selv / hente dem udefra</w:t>
+      </w:r>
+    </w:p>
+    <w:p>
+      <w:pPr>
+        <w:pStyle w:val="Listeafsnit"/>
+        <w:numPr>
+          <w:ilvl w:val="1"/>
+          <w:numId w:val="1"/>
+        </w:numPr>
+        <w:rPr>
+          <w:lang w:val="da-DK"/>
+        </w:rPr>
+      </w:pPr>
+      <w:r>
+        <w:rPr>
+          <w:lang w:val="da-DK"/>
+        </w:rPr>
+        <w:t>Fordele og ulemper ved begge</w:t>
+      </w:r>
+      <w:r>
+        <w:rPr>
+          <w:lang w:val="da-DK"/>
+        </w:rPr>
+        <w:br/>
+      </w:r>
+    </w:p>
+    <w:p>
+      <w:pPr>
+        <w:pStyle w:val="Listeafsnit"/>
+        <w:numPr>
+          <w:ilvl w:val="0"/>
+          <w:numId w:val="1"/>
+        </w:numPr>
+        <w:rPr>
+          <w:lang w:val="da-DK"/>
+        </w:rPr>
+      </w:pPr>
+      <w:r>
+        <w:rPr>
+          <w:lang w:val="da-DK"/>
+        </w:rPr>
+        <w:t>Hvad er en DLL?</w:t>
+      </w:r>
+    </w:p>
+    <w:p>
+      <w:pPr>
+        <w:pStyle w:val="Listeafsnit"/>
+        <w:numPr>
+          <w:ilvl w:val="1"/>
+          <w:numId w:val="1"/>
+        </w:numPr>
+        <w:rPr>
+          <w:lang w:val="da-DK"/>
+        </w:rPr>
+      </w:pPr>
+      <w:proofErr w:type="spellStart"/>
+      <w:r>
+        <w:rPr>
+          <w:lang w:val="da-DK"/>
+        </w:rPr>
+        <w:t>Static</w:t>
+      </w:r>
+      <w:proofErr w:type="spellEnd"/>
+      <w:r>
+        <w:rPr>
+          <w:lang w:val="da-DK"/>
+        </w:rPr>
+        <w:t xml:space="preserve">/Dynamic </w:t>
+      </w:r>
+      <w:proofErr w:type="spellStart"/>
+      <w:r>
+        <w:rPr>
+          <w:lang w:val="da-DK"/>
+        </w:rPr>
+        <w:t>linking</w:t>
+      </w:r>
+      <w:proofErr w:type="spellEnd"/>
+    </w:p>
+    <w:p>
+      <w:pPr>
+        <w:pStyle w:val="Listeafsnit"/>
+        <w:numPr>
+          <w:ilvl w:val="0"/>
+          <w:numId w:val="1"/>
+        </w:numPr>
+        <w:rPr>
+          <w:lang w:val="en-GB"/>
+        </w:rPr>
+      </w:pPr>
+      <w:proofErr w:type="spellStart"/>
+      <w:r>
+        <w:rPr>
+          <w:lang w:val="en-GB"/>
+        </w:rPr>
+        <w:t>Loadtime</w:t>
+      </w:r>
+      <w:proofErr w:type="spellEnd"/>
+      <w:r>
+        <w:rPr>
+          <w:lang w:val="en-GB"/>
+        </w:rPr>
+        <w:t>/</w:t>
+      </w:r>
+      <w:r>
+        <w:rPr>
+          <w:lang w:val="en-GB"/>
+        </w:rPr>
+        <w:t>Runtime Dynamic linking</w:t>
+      </w:r>
+    </w:p>
+    <w:p>
+      <w:pPr>
+        <w:pStyle w:val="Listeafsnit"/>
+        <w:numPr>
+          <w:ilvl w:val="0"/>
+          <w:numId w:val="1"/>
+        </w:numPr>
+        <w:rPr>
+          <w:lang w:val="en-GB"/>
+        </w:rPr>
+      </w:pPr>
+      <w:proofErr w:type="spellStart"/>
+      <w:r>
+        <w:rPr>
+          <w:lang w:val="en-GB"/>
+        </w:rPr>
+        <w:t>Fordele</w:t>
+      </w:r>
+      <w:proofErr w:type="spellEnd"/>
+      <w:r>
+        <w:rPr>
+          <w:lang w:val="en-GB"/>
+        </w:rPr>
+        <w:t xml:space="preserve"> med DLL</w:t>
+      </w:r>
+    </w:p>
+    <w:p>
+      <w:pPr>
+        <w:pStyle w:val="Listeafsnit"/>
+        <w:numPr>
+          <w:ilvl w:val="0"/>
+          <w:numId w:val="1"/>
+        </w:numPr>
+        <w:rPr>
+          <w:lang w:val="en-GB"/>
+        </w:rPr>
+      </w:pPr>
+      <w:r>
+        <w:rPr>
+          <w:lang w:val="en-GB"/>
+        </w:rPr>
+        <w:t>Name mangling</w:t>
+      </w:r>
+    </w:p>
+    <w:p>
+      <w:pPr>
+        <w:pStyle w:val="Listeafsnit"/>
+        <w:numPr>
+          <w:ilvl w:val="1"/>
+          <w:numId w:val="1"/>
+        </w:numPr>
+        <w:rPr>
+          <w:lang w:val="en-GB"/>
+        </w:rPr>
+      </w:pPr>
+      <w:r>
+        <w:rPr>
+          <w:lang w:val="en-GB"/>
+        </w:rPr>
+        <w:t>Extern “C”</w:t>
+      </w:r>
+    </w:p>
+    <w:p>
+      <w:pPr>
+        <w:rPr>
+          <w:lang w:val="en-GB"/>
+        </w:rPr>
+      </w:pPr>
+      <w:r>
+        <w:rPr>
+          <w:noProof/>
+        </w:rPr>
+        <w:drawing>
+          <wp:inline distT="0" distB="0" distL="0" distR="0" wp14:anchorId="2EF5B307" wp14:editId="22E1EEE2">
+            <wp:extent cx="5731510" cy="2395258"/>
+            <wp:effectExtent l="0" t="0" r="2540" b="5080"/>
+            <wp:docPr id="1" name="Billede 1"/>
+            <wp:cNvGraphicFramePr>
+              <a:graphicFrameLocks xmlns:a="http://schemas.openxmlformats.org/drawingml/2006/main" noChangeAspect="1"/>
+            </wp:cNvGraphicFramePr>
+            <a:graphic xmlns:a="http://schemas.openxmlformats.org/drawingml/2006/main">
+              <a:graphicData uri="http://schemas.openxmlformats.org/drawingml/2006/picture">
+                <pic:pic xmlns:pic="http://schemas.openxmlformats.org/drawingml/2006/picture">
+                  <pic:nvPicPr>
+                    <pic:cNvPr id="0" name="Picture 1"/>
+                    <pic:cNvPicPr>
+                      <a:picLocks noChangeAspect="1" noChangeArrowheads="1"/>
+                    </pic:cNvPicPr>
+                  </pic:nvPicPr>
+                  <pic:blipFill>
+                    <a:blip r:embed="rId6">
+                      <a:extLst>
+                        <a:ext uri="{28A0092B-C50C-407E-A947-70E740481C1C}">
+                          <a14:useLocalDpi xmlns:a14="http://schemas.microsoft.com/office/drawing/2010/main" val="0"/>
+                        </a:ext>
+                      </a:extLst>
+                    </a:blip>
+                    <a:srcRect/>
+                    <a:stretch>
+                      <a:fillRect/>
+                    </a:stretch>
+                  </pic:blipFill>
+                  <pic:spPr bwMode="auto">
+                    <a:xfrm>
+                      <a:off x="0" y="0"/>
+                      <a:ext cx="5731510" cy="2395258"/>
+                    </a:xfrm>
+                    <a:prstGeom prst="rect">
+                      <a:avLst/>
+                    </a:prstGeom>
+                    <a:noFill/>
+                    <a:ln>
+                      <a:noFill/>
+                    </a:ln>
+                  </pic:spPr>
+                </pic:pic>
+              </a:graphicData>
+            </a:graphic>
+          </wp:inline>
+        </w:drawing>
+      </w:r>
+    </w:p>
+    <w:p>
+      <w:pPr>
         <w:rPr>
           <w:rFonts w:asciiTheme="majorHAnsi" w:eastAsiaTheme="majorEastAsia" w:hAnsiTheme="majorHAnsi" w:cstheme="majorBidi"/>
           <w:color w:val="2F5496" w:themeColor="accent1" w:themeShade="BF"/>
           <w:sz w:val="32"/>
           <w:szCs w:val="32"/>
-          <w:lang w:val="da-DK"/>
-        </w:rPr>
-      </w:pPr>
-      <w:r>
-        <w:rPr>
-          <w:lang w:val="da-DK"/>
+          <w:lang w:val="en-GB"/>
+        </w:rPr>
+      </w:pPr>
+      <w:r>
+        <w:rPr>
+          <w:lang w:val="en-GB"/>
         </w:rPr>
         <w:br w:type="page"/>
       </w:r>
@@ -428,6 +1593,9 @@
     <w:p>
       <w:pPr>
         <w:pStyle w:val="Overskrift1"/>
+        <w:rPr>
+          <w:lang w:val="da-DK"/>
+        </w:rPr>
       </w:pPr>
       <w:r>
         <w:rPr>
@@ -548,6 +1716,480 @@
       <w:r>
         <w:t xml:space="preserve"> C#.</w:t>
       </w:r>
+    </w:p>
+    <w:p>
+      <w:pPr>
+        <w:pStyle w:val="Listeafsnit"/>
+        <w:numPr>
+          <w:ilvl w:val="0"/>
+          <w:numId w:val="1"/>
+        </w:numPr>
+        <w:rPr>
+          <w:lang w:val="da-DK"/>
+        </w:rPr>
+      </w:pPr>
+      <w:r>
+        <w:rPr>
+          <w:lang w:val="da-DK"/>
+        </w:rPr>
+        <w:t>Hvad er .net?</w:t>
+      </w:r>
+    </w:p>
+    <w:p>
+      <w:pPr>
+        <w:pStyle w:val="Listeafsnit"/>
+        <w:numPr>
+          <w:ilvl w:val="0"/>
+          <w:numId w:val="1"/>
+        </w:numPr>
+        <w:rPr>
+          <w:lang w:val="da-DK"/>
+        </w:rPr>
+      </w:pPr>
+      <w:r>
+        <w:rPr>
+          <w:lang w:val="da-DK"/>
+        </w:rPr>
+        <w:t>Assembly</w:t>
+      </w:r>
+    </w:p>
+    <w:p>
+      <w:pPr>
+        <w:pStyle w:val="Listeafsnit"/>
+        <w:numPr>
+          <w:ilvl w:val="1"/>
+          <w:numId w:val="1"/>
+        </w:numPr>
+        <w:rPr>
+          <w:lang w:val="da-DK"/>
+        </w:rPr>
+      </w:pPr>
+      <w:r>
+        <w:rPr>
+          <w:lang w:val="da-DK"/>
+        </w:rPr>
+        <w:t>Manifest</w:t>
+      </w:r>
+    </w:p>
+    <w:p>
+      <w:pPr>
+        <w:pStyle w:val="Listeafsnit"/>
+        <w:numPr>
+          <w:ilvl w:val="2"/>
+          <w:numId w:val="1"/>
+        </w:numPr>
+        <w:rPr>
+          <w:lang w:val="da-DK"/>
+        </w:rPr>
+      </w:pPr>
+      <w:r>
+        <w:rPr>
+          <w:lang w:val="da-DK"/>
+        </w:rPr>
+        <w:t xml:space="preserve">Strong </w:t>
+      </w:r>
+      <w:proofErr w:type="spellStart"/>
+      <w:r>
+        <w:rPr>
+          <w:lang w:val="da-DK"/>
+        </w:rPr>
+        <w:t>name</w:t>
+      </w:r>
+      <w:proofErr w:type="spellEnd"/>
+    </w:p>
+    <w:p>
+      <w:pPr>
+        <w:pStyle w:val="Listeafsnit"/>
+        <w:numPr>
+          <w:ilvl w:val="1"/>
+          <w:numId w:val="1"/>
+        </w:numPr>
+        <w:rPr>
+          <w:lang w:val="da-DK"/>
+        </w:rPr>
+      </w:pPr>
+      <w:r>
+        <w:rPr>
+          <w:lang w:val="da-DK"/>
+        </w:rPr>
+        <w:t>Metadata</w:t>
+      </w:r>
+    </w:p>
+    <w:p>
+      <w:pPr>
+        <w:pStyle w:val="Listeafsnit"/>
+        <w:numPr>
+          <w:ilvl w:val="1"/>
+          <w:numId w:val="1"/>
+        </w:numPr>
+        <w:rPr>
+          <w:lang w:val="da-DK"/>
+        </w:rPr>
+      </w:pPr>
+      <w:r>
+        <w:rPr>
+          <w:lang w:val="da-DK"/>
+        </w:rPr>
+        <w:t>CIL/</w:t>
+      </w:r>
+      <w:proofErr w:type="spellStart"/>
+      <w:r>
+        <w:rPr>
+          <w:lang w:val="da-DK"/>
+        </w:rPr>
+        <w:t>native</w:t>
+      </w:r>
+      <w:proofErr w:type="spellEnd"/>
+      <w:r>
+        <w:rPr>
+          <w:lang w:val="da-DK"/>
+        </w:rPr>
+        <w:t xml:space="preserve"> Code</w:t>
+      </w:r>
+    </w:p>
+    <w:p>
+      <w:pPr>
+        <w:pStyle w:val="Listeafsnit"/>
+        <w:numPr>
+          <w:ilvl w:val="1"/>
+          <w:numId w:val="1"/>
+        </w:numPr>
+        <w:rPr>
+          <w:lang w:val="da-DK"/>
+        </w:rPr>
+      </w:pPr>
+      <w:proofErr w:type="spellStart"/>
+      <w:r>
+        <w:rPr>
+          <w:lang w:val="da-DK"/>
+        </w:rPr>
+        <w:t>Resouces</w:t>
+      </w:r>
+      <w:proofErr w:type="spellEnd"/>
+    </w:p>
+    <w:p>
+      <w:pPr>
+        <w:pStyle w:val="Listeafsnit"/>
+        <w:numPr>
+          <w:ilvl w:val="0"/>
+          <w:numId w:val="1"/>
+        </w:numPr>
+        <w:rPr>
+          <w:lang w:val="da-DK"/>
+        </w:rPr>
+      </w:pPr>
+      <w:r>
+        <w:rPr>
+          <w:lang w:val="da-DK"/>
+        </w:rPr>
+        <w:t>GAC</w:t>
+      </w:r>
+    </w:p>
+    <w:p>
+      <w:pPr>
+        <w:pStyle w:val="Listeafsnit"/>
+        <w:numPr>
+          <w:ilvl w:val="1"/>
+          <w:numId w:val="1"/>
+        </w:numPr>
+        <w:rPr>
+          <w:lang w:val="en-GB"/>
+        </w:rPr>
+      </w:pPr>
+      <w:r>
+        <w:rPr>
+          <w:lang w:val="en-GB"/>
+        </w:rPr>
+        <w:t xml:space="preserve">Shared </w:t>
+      </w:r>
+      <w:proofErr w:type="gramStart"/>
+      <w:r>
+        <w:rPr>
+          <w:lang w:val="en-GB"/>
+        </w:rPr>
+        <w:t>assembl</w:t>
+      </w:r>
+      <w:r>
+        <w:rPr>
+          <w:lang w:val="en-GB"/>
+        </w:rPr>
+        <w:t>ie</w:t>
+      </w:r>
+      <w:r>
+        <w:rPr>
+          <w:lang w:val="en-GB"/>
+        </w:rPr>
+        <w:t>s</w:t>
+      </w:r>
+      <w:proofErr w:type="gramEnd"/>
+      <w:r>
+        <w:rPr>
+          <w:lang w:val="en-GB"/>
+        </w:rPr>
+        <w:t xml:space="preserve"> med Strong n</w:t>
+      </w:r>
+      <w:r>
+        <w:rPr>
+          <w:lang w:val="en-GB"/>
+        </w:rPr>
+        <w:t>ame</w:t>
+      </w:r>
+    </w:p>
+    <w:p>
+      <w:pPr>
+        <w:pStyle w:val="Listeafsnit"/>
+        <w:numPr>
+          <w:ilvl w:val="1"/>
+          <w:numId w:val="1"/>
+        </w:numPr>
+        <w:rPr>
+          <w:lang w:val="da-DK"/>
+        </w:rPr>
+      </w:pPr>
+      <w:r>
+        <w:rPr>
+          <w:lang w:val="da-DK"/>
+        </w:rPr>
+        <w:t>Fordele/ulemper</w:t>
+      </w:r>
+      <w:r>
+        <w:rPr>
+          <w:lang w:val="da-DK"/>
+        </w:rPr>
+        <w:br/>
+      </w:r>
+    </w:p>
+    <w:p>
+      <w:pPr>
+        <w:pStyle w:val="Listeafsnit"/>
+        <w:numPr>
+          <w:ilvl w:val="0"/>
+          <w:numId w:val="1"/>
+        </w:numPr>
+        <w:rPr>
+          <w:lang w:val="da-DK"/>
+        </w:rPr>
+      </w:pPr>
+      <w:proofErr w:type="spellStart"/>
+      <w:r>
+        <w:rPr>
+          <w:lang w:val="da-DK"/>
+        </w:rPr>
+        <w:t>Garbage</w:t>
+      </w:r>
+      <w:proofErr w:type="spellEnd"/>
+      <w:r>
+        <w:rPr>
+          <w:lang w:val="da-DK"/>
+        </w:rPr>
+        <w:t xml:space="preserve"> </w:t>
+      </w:r>
+      <w:proofErr w:type="spellStart"/>
+      <w:r>
+        <w:rPr>
+          <w:lang w:val="da-DK"/>
+        </w:rPr>
+        <w:t>collector</w:t>
+      </w:r>
+      <w:proofErr w:type="spellEnd"/>
+    </w:p>
+    <w:p>
+      <w:pPr>
+        <w:pStyle w:val="Listeafsnit"/>
+        <w:numPr>
+          <w:ilvl w:val="1"/>
+          <w:numId w:val="1"/>
+        </w:numPr>
+        <w:rPr>
+          <w:lang w:val="da-DK"/>
+        </w:rPr>
+      </w:pPr>
+      <w:r>
+        <w:rPr>
+          <w:lang w:val="da-DK"/>
+        </w:rPr>
+        <w:t xml:space="preserve">Mark and </w:t>
+      </w:r>
+      <w:proofErr w:type="spellStart"/>
+      <w:r>
+        <w:rPr>
+          <w:lang w:val="da-DK"/>
+        </w:rPr>
+        <w:t>compact</w:t>
+      </w:r>
+      <w:proofErr w:type="spellEnd"/>
+    </w:p>
+    <w:p>
+      <w:pPr>
+        <w:pStyle w:val="Listeafsnit"/>
+        <w:numPr>
+          <w:ilvl w:val="2"/>
+          <w:numId w:val="1"/>
+        </w:numPr>
+        <w:rPr>
+          <w:lang w:val="da-DK"/>
+        </w:rPr>
+      </w:pPr>
+      <w:proofErr w:type="spellStart"/>
+      <w:r>
+        <w:rPr>
+          <w:lang w:val="da-DK"/>
+        </w:rPr>
+        <w:t>Root</w:t>
+      </w:r>
+      <w:proofErr w:type="spellEnd"/>
+      <w:r>
+        <w:rPr>
+          <w:lang w:val="da-DK"/>
+        </w:rPr>
+        <w:t xml:space="preserve"> (</w:t>
+      </w:r>
+      <w:proofErr w:type="spellStart"/>
+      <w:r>
+        <w:rPr>
+          <w:lang w:val="da-DK"/>
+        </w:rPr>
+        <w:t>memory</w:t>
+      </w:r>
+      <w:proofErr w:type="spellEnd"/>
+      <w:r>
+        <w:rPr>
+          <w:lang w:val="da-DK"/>
+        </w:rPr>
+        <w:t xml:space="preserve"> location)</w:t>
+      </w:r>
+    </w:p>
+    <w:p>
+      <w:pPr>
+        <w:pStyle w:val="Listeafsnit"/>
+        <w:numPr>
+          <w:ilvl w:val="1"/>
+          <w:numId w:val="1"/>
+        </w:numPr>
+        <w:rPr>
+          <w:lang w:val="da-DK"/>
+        </w:rPr>
+      </w:pPr>
+      <w:proofErr w:type="spellStart"/>
+      <w:r>
+        <w:rPr>
+          <w:lang w:val="da-DK"/>
+        </w:rPr>
+        <w:t>NextObjPtr</w:t>
+      </w:r>
+      <w:proofErr w:type="spellEnd"/>
+    </w:p>
+    <w:p>
+      <w:pPr>
+        <w:pStyle w:val="Listeafsnit"/>
+        <w:numPr>
+          <w:ilvl w:val="1"/>
+          <w:numId w:val="1"/>
+        </w:numPr>
+        <w:rPr>
+          <w:lang w:val="da-DK"/>
+        </w:rPr>
+      </w:pPr>
+      <w:r>
+        <w:rPr>
+          <w:lang w:val="da-DK"/>
+        </w:rPr>
+        <w:t>Generations</w:t>
+      </w:r>
+    </w:p>
+    <w:p>
+      <w:pPr>
+        <w:pStyle w:val="Listeafsnit"/>
+        <w:numPr>
+          <w:ilvl w:val="1"/>
+          <w:numId w:val="1"/>
+        </w:numPr>
+        <w:rPr>
+          <w:lang w:val="da-DK"/>
+        </w:rPr>
+      </w:pPr>
+      <w:proofErr w:type="spellStart"/>
+      <w:r>
+        <w:rPr>
+          <w:lang w:val="da-DK"/>
+        </w:rPr>
+        <w:t>Drawbacks</w:t>
+      </w:r>
+      <w:proofErr w:type="spellEnd"/>
+    </w:p>
+    <w:p>
+      <w:pPr>
+        <w:pStyle w:val="Listeafsnit"/>
+        <w:numPr>
+          <w:ilvl w:val="2"/>
+          <w:numId w:val="1"/>
+        </w:numPr>
+        <w:rPr>
+          <w:lang w:val="da-DK"/>
+        </w:rPr>
+      </w:pPr>
+      <w:r>
+        <w:rPr>
+          <w:lang w:val="da-DK"/>
+        </w:rPr>
+        <w:t>Subscription</w:t>
+      </w:r>
+    </w:p>
+    <w:p>
+      <w:pPr>
+        <w:jc w:val="center"/>
+        <w:rPr>
+          <w:lang w:val="da-DK"/>
+        </w:rPr>
+      </w:pPr>
+      <w:r>
+        <w:rPr>
+          <w:noProof/>
+        </w:rPr>
+        <w:drawing>
+          <wp:inline distT="0" distB="0" distL="0" distR="0" wp14:anchorId="5B79530C" wp14:editId="5873D464">
+            <wp:extent cx="3459480" cy="1476009"/>
+            <wp:effectExtent l="0" t="0" r="7620" b="0"/>
+            <wp:docPr id="2" name="Billede 2"/>
+            <wp:cNvGraphicFramePr>
+              <a:graphicFrameLocks xmlns:a="http://schemas.openxmlformats.org/drawingml/2006/main" noChangeAspect="1"/>
+            </wp:cNvGraphicFramePr>
+            <a:graphic xmlns:a="http://schemas.openxmlformats.org/drawingml/2006/main">
+              <a:graphicData uri="http://schemas.openxmlformats.org/drawingml/2006/picture">
+                <pic:pic xmlns:pic="http://schemas.openxmlformats.org/drawingml/2006/picture">
+                  <pic:nvPicPr>
+                    <pic:cNvPr id="1" name=""/>
+                    <pic:cNvPicPr/>
+                  </pic:nvPicPr>
+                  <pic:blipFill>
+                    <a:blip r:embed="rId7"/>
+                    <a:stretch>
+                      <a:fillRect/>
+                    </a:stretch>
+                  </pic:blipFill>
+                  <pic:spPr>
+                    <a:xfrm>
+                      <a:off x="0" y="0"/>
+                      <a:ext cx="3489416" cy="1488781"/>
+                    </a:xfrm>
+                    <a:prstGeom prst="rect">
+                      <a:avLst/>
+                    </a:prstGeom>
+                  </pic:spPr>
+                </pic:pic>
+              </a:graphicData>
+            </a:graphic>
+          </wp:inline>
+        </w:drawing>
+      </w:r>
+    </w:p>
+    <w:p>
+      <w:pPr>
+        <w:jc w:val="center"/>
+        <w:rPr>
+          <w:lang w:val="da-DK"/>
+        </w:rPr>
+      </w:pPr>
     </w:p>
     <w:p>
       <w:pPr>
@@ -927,6 +2569,476 @@
     </w:p>
     <w:p>
       <w:pPr>
+        <w:pStyle w:val="Listeafsnit"/>
+        <w:numPr>
+          <w:ilvl w:val="0"/>
+          <w:numId w:val="1"/>
+        </w:numPr>
+        <w:rPr>
+          <w:lang w:val="en-GB"/>
+        </w:rPr>
+      </w:pPr>
+      <w:proofErr w:type="spellStart"/>
+      <w:r>
+        <w:rPr>
+          <w:lang w:val="en-GB"/>
+        </w:rPr>
+        <w:t>Hvad</w:t>
+      </w:r>
+      <w:proofErr w:type="spellEnd"/>
+      <w:r>
+        <w:rPr>
+          <w:lang w:val="en-GB"/>
+        </w:rPr>
+        <w:t xml:space="preserve"> </w:t>
+      </w:r>
+      <w:proofErr w:type="spellStart"/>
+      <w:r>
+        <w:rPr>
+          <w:lang w:val="en-GB"/>
+        </w:rPr>
+        <w:t>er</w:t>
+      </w:r>
+      <w:proofErr w:type="spellEnd"/>
+      <w:r>
+        <w:rPr>
+          <w:lang w:val="en-GB"/>
+        </w:rPr>
+        <w:t xml:space="preserve"> Prism?</w:t>
+      </w:r>
+    </w:p>
+    <w:p>
+      <w:pPr>
+        <w:pStyle w:val="Listeafsnit"/>
+        <w:numPr>
+          <w:ilvl w:val="0"/>
+          <w:numId w:val="1"/>
+        </w:numPr>
+        <w:rPr>
+          <w:lang w:val="en-GB"/>
+        </w:rPr>
+      </w:pPr>
+      <w:proofErr w:type="spellStart"/>
+      <w:r>
+        <w:rPr>
+          <w:lang w:val="en-GB"/>
+        </w:rPr>
+        <w:t>Hvornår</w:t>
+      </w:r>
+      <w:proofErr w:type="spellEnd"/>
+      <w:r>
+        <w:rPr>
+          <w:lang w:val="en-GB"/>
+        </w:rPr>
+        <w:t xml:space="preserve"> </w:t>
+      </w:r>
+      <w:proofErr w:type="spellStart"/>
+      <w:r>
+        <w:rPr>
+          <w:lang w:val="en-GB"/>
+        </w:rPr>
+        <w:t>bruges</w:t>
+      </w:r>
+      <w:proofErr w:type="spellEnd"/>
+      <w:r>
+        <w:rPr>
+          <w:lang w:val="en-GB"/>
+        </w:rPr>
+        <w:t xml:space="preserve"> Prism?</w:t>
+      </w:r>
+    </w:p>
+    <w:p>
+      <w:pPr>
+        <w:pStyle w:val="Listeafsnit"/>
+        <w:numPr>
+          <w:ilvl w:val="0"/>
+          <w:numId w:val="1"/>
+        </w:numPr>
+        <w:rPr>
+          <w:lang w:val="en-GB"/>
+        </w:rPr>
+      </w:pPr>
+      <w:r>
+        <w:rPr>
+          <w:lang w:val="en-GB"/>
+        </w:rPr>
+        <w:t>Key concepts</w:t>
+      </w:r>
+    </w:p>
+    <w:p>
+      <w:pPr>
+        <w:pStyle w:val="Listeafsnit"/>
+        <w:numPr>
+          <w:ilvl w:val="1"/>
+          <w:numId w:val="1"/>
+        </w:numPr>
+        <w:rPr>
+          <w:lang w:val="en-GB"/>
+        </w:rPr>
+      </w:pPr>
+      <w:r>
+        <w:rPr>
+          <w:lang w:val="en-GB"/>
+        </w:rPr>
+        <w:t>Modules</w:t>
+      </w:r>
+    </w:p>
+    <w:p>
+      <w:pPr>
+        <w:pStyle w:val="Listeafsnit"/>
+        <w:numPr>
+          <w:ilvl w:val="1"/>
+          <w:numId w:val="1"/>
+        </w:numPr>
+        <w:rPr>
+          <w:lang w:val="en-GB"/>
+        </w:rPr>
+      </w:pPr>
+      <w:r>
+        <w:rPr>
+          <w:lang w:val="en-GB"/>
+        </w:rPr>
+        <w:t xml:space="preserve">Module </w:t>
+      </w:r>
+      <w:proofErr w:type="spellStart"/>
+      <w:r>
+        <w:rPr>
+          <w:lang w:val="en-GB"/>
+        </w:rPr>
+        <w:t>Katalog</w:t>
+      </w:r>
+      <w:proofErr w:type="spellEnd"/>
+    </w:p>
+    <w:p>
+      <w:pPr>
+        <w:pStyle w:val="Listeafsnit"/>
+        <w:numPr>
+          <w:ilvl w:val="1"/>
+          <w:numId w:val="1"/>
+        </w:numPr>
+        <w:rPr>
+          <w:lang w:val="en-GB"/>
+        </w:rPr>
+      </w:pPr>
+      <w:r>
+        <w:rPr>
+          <w:lang w:val="en-GB"/>
+        </w:rPr>
+        <w:t>Shell</w:t>
+      </w:r>
+    </w:p>
+    <w:p>
+      <w:pPr>
+        <w:pStyle w:val="Listeafsnit"/>
+        <w:numPr>
+          <w:ilvl w:val="1"/>
+          <w:numId w:val="1"/>
+        </w:numPr>
+        <w:rPr>
+          <w:lang w:val="en-GB"/>
+        </w:rPr>
+      </w:pPr>
+      <w:r>
+        <w:rPr>
+          <w:lang w:val="en-GB"/>
+        </w:rPr>
+        <w:t>MVVM</w:t>
+      </w:r>
+    </w:p>
+    <w:p>
+      <w:pPr>
+        <w:pStyle w:val="Listeafsnit"/>
+        <w:numPr>
+          <w:ilvl w:val="1"/>
+          <w:numId w:val="1"/>
+        </w:numPr>
+        <w:rPr>
+          <w:lang w:val="en-GB"/>
+        </w:rPr>
+      </w:pPr>
+      <w:r>
+        <w:rPr>
+          <w:lang w:val="en-GB"/>
+        </w:rPr>
+        <w:t>Commands</w:t>
+      </w:r>
+    </w:p>
+    <w:p>
+      <w:pPr>
+        <w:pStyle w:val="Listeafsnit"/>
+        <w:numPr>
+          <w:ilvl w:val="2"/>
+          <w:numId w:val="1"/>
+        </w:numPr>
+        <w:rPr>
+          <w:lang w:val="en-GB"/>
+        </w:rPr>
+      </w:pPr>
+      <w:proofErr w:type="spellStart"/>
+      <w:r>
+        <w:rPr>
+          <w:lang w:val="en-GB"/>
+        </w:rPr>
+        <w:t>DelegateCommand</w:t>
+      </w:r>
+      <w:proofErr w:type="spellEnd"/>
+    </w:p>
+    <w:p>
+      <w:pPr>
+        <w:pStyle w:val="Listeafsnit"/>
+        <w:numPr>
+          <w:ilvl w:val="2"/>
+          <w:numId w:val="1"/>
+        </w:numPr>
+        <w:rPr>
+          <w:lang w:val="en-GB"/>
+        </w:rPr>
+      </w:pPr>
+      <w:proofErr w:type="spellStart"/>
+      <w:r>
+        <w:rPr>
+          <w:lang w:val="en-GB"/>
+        </w:rPr>
+        <w:t>CompositeCommand</w:t>
+      </w:r>
+      <w:proofErr w:type="spellEnd"/>
+    </w:p>
+    <w:p>
+      <w:pPr>
+        <w:pStyle w:val="Listeafsnit"/>
+        <w:numPr>
+          <w:ilvl w:val="1"/>
+          <w:numId w:val="1"/>
+        </w:numPr>
+        <w:rPr>
+          <w:lang w:val="en-GB"/>
+        </w:rPr>
+      </w:pPr>
+      <w:r>
+        <w:rPr>
+          <w:lang w:val="en-GB"/>
+        </w:rPr>
+        <w:t>Regions</w:t>
+      </w:r>
+    </w:p>
+    <w:p>
+      <w:pPr>
+        <w:pStyle w:val="Listeafsnit"/>
+        <w:numPr>
+          <w:ilvl w:val="1"/>
+          <w:numId w:val="1"/>
+        </w:numPr>
+        <w:rPr>
+          <w:lang w:val="en-GB"/>
+        </w:rPr>
+      </w:pPr>
+      <w:r>
+        <w:rPr>
+          <w:lang w:val="en-GB"/>
+        </w:rPr>
+        <w:t>Navigation</w:t>
+      </w:r>
+    </w:p>
+    <w:p>
+      <w:pPr>
+        <w:pStyle w:val="Listeafsnit"/>
+        <w:numPr>
+          <w:ilvl w:val="2"/>
+          <w:numId w:val="1"/>
+        </w:numPr>
+        <w:rPr>
+          <w:lang w:val="en-GB"/>
+        </w:rPr>
+      </w:pPr>
+      <w:r>
+        <w:rPr>
+          <w:lang w:val="en-US"/>
+        </w:rPr>
+        <w:t>State-based</w:t>
+      </w:r>
+    </w:p>
+    <w:p>
+      <w:pPr>
+        <w:pStyle w:val="Listeafsnit"/>
+        <w:numPr>
+          <w:ilvl w:val="2"/>
+          <w:numId w:val="1"/>
+        </w:numPr>
+        <w:rPr>
+          <w:lang w:val="en-GB"/>
+        </w:rPr>
+      </w:pPr>
+      <w:r>
+        <w:rPr>
+          <w:lang w:val="en-GB"/>
+        </w:rPr>
+        <w:t>View-switching</w:t>
+      </w:r>
+    </w:p>
+    <w:p>
+      <w:pPr>
+        <w:pStyle w:val="Listeafsnit"/>
+        <w:numPr>
+          <w:ilvl w:val="1"/>
+          <w:numId w:val="1"/>
+        </w:numPr>
+        <w:rPr>
+          <w:lang w:val="en-GB"/>
+        </w:rPr>
+      </w:pPr>
+      <w:proofErr w:type="spellStart"/>
+      <w:r>
+        <w:rPr>
+          <w:lang w:val="en-GB"/>
+        </w:rPr>
+        <w:t>EventAggregator</w:t>
+      </w:r>
+      <w:proofErr w:type="spellEnd"/>
+    </w:p>
+    <w:p>
+      <w:pPr>
+        <w:pStyle w:val="Listeafsnit"/>
+        <w:numPr>
+          <w:ilvl w:val="1"/>
+          <w:numId w:val="1"/>
+        </w:numPr>
+        <w:rPr>
+          <w:lang w:val="en-GB"/>
+        </w:rPr>
+      </w:pPr>
+      <w:r>
+        <w:rPr>
+          <w:lang w:val="en-GB"/>
+        </w:rPr>
+        <w:t>Dependency Injection</w:t>
+      </w:r>
+    </w:p>
+    <w:p>
+      <w:pPr>
+        <w:pStyle w:val="Listeafsnit"/>
+        <w:numPr>
+          <w:ilvl w:val="1"/>
+          <w:numId w:val="1"/>
+        </w:numPr>
+        <w:rPr>
+          <w:lang w:val="en-GB"/>
+        </w:rPr>
+      </w:pPr>
+      <w:r>
+        <w:rPr>
+          <w:lang w:val="en-GB"/>
+        </w:rPr>
+        <w:t>Service</w:t>
+      </w:r>
+    </w:p>
+    <w:p>
+      <w:pPr>
+        <w:pStyle w:val="Listeafsnit"/>
+        <w:numPr>
+          <w:ilvl w:val="1"/>
+          <w:numId w:val="1"/>
+        </w:numPr>
+        <w:rPr>
+          <w:lang w:val="en-GB"/>
+        </w:rPr>
+      </w:pPr>
+      <w:r>
+        <w:rPr>
+          <w:lang w:val="en-GB"/>
+        </w:rPr>
+        <w:t>Controller</w:t>
+      </w:r>
+    </w:p>
+    <w:p>
+      <w:pPr>
+        <w:pStyle w:val="Listeafsnit"/>
+        <w:numPr>
+          <w:ilvl w:val="1"/>
+          <w:numId w:val="1"/>
+        </w:numPr>
+        <w:rPr>
+          <w:lang w:val="en-GB"/>
+        </w:rPr>
+      </w:pPr>
+      <w:proofErr w:type="spellStart"/>
+      <w:r>
+        <w:rPr>
+          <w:lang w:val="en-GB"/>
+        </w:rPr>
+        <w:t>BootStrapper</w:t>
+      </w:r>
+      <w:proofErr w:type="spellEnd"/>
+    </w:p>
+    <w:p>
+      <w:pPr>
+        <w:pStyle w:val="Listeafsnit"/>
+        <w:numPr>
+          <w:ilvl w:val="0"/>
+          <w:numId w:val="1"/>
+        </w:numPr>
+        <w:rPr>
+          <w:lang w:val="en-GB"/>
+        </w:rPr>
+      </w:pPr>
+      <w:proofErr w:type="spellStart"/>
+      <w:r>
+        <w:rPr>
+          <w:lang w:val="en-GB"/>
+        </w:rPr>
+        <w:t>Arkitektur</w:t>
+      </w:r>
+      <w:proofErr w:type="spellEnd"/>
+    </w:p>
+    <w:p>
+      <w:pPr>
+        <w:jc w:val="center"/>
+        <w:rPr>
+          <w:lang w:val="en-GB"/>
+        </w:rPr>
+      </w:pPr>
+      <w:r>
+        <w:rPr>
+          <w:noProof/>
+        </w:rPr>
+        <w:drawing>
+          <wp:inline distT="0" distB="0" distL="0" distR="0" wp14:anchorId="18C2B9C5" wp14:editId="015D69A0">
+            <wp:extent cx="2979420" cy="2625329"/>
+            <wp:effectExtent l="0" t="0" r="0" b="3810"/>
+            <wp:docPr id="3" name="Billede 3"/>
+            <wp:cNvGraphicFramePr>
+              <a:graphicFrameLocks xmlns:a="http://schemas.openxmlformats.org/drawingml/2006/main" noChangeAspect="1"/>
+            </wp:cNvGraphicFramePr>
+            <a:graphic xmlns:a="http://schemas.openxmlformats.org/drawingml/2006/main">
+              <a:graphicData uri="http://schemas.openxmlformats.org/drawingml/2006/picture">
+                <pic:pic xmlns:pic="http://schemas.openxmlformats.org/drawingml/2006/picture">
+                  <pic:nvPicPr>
+                    <pic:cNvPr id="1" name=""/>
+                    <pic:cNvPicPr/>
+                  </pic:nvPicPr>
+                  <pic:blipFill>
+                    <a:blip r:embed="rId8"/>
+                    <a:stretch>
+                      <a:fillRect/>
+                    </a:stretch>
+                  </pic:blipFill>
+                  <pic:spPr>
+                    <a:xfrm>
+                      <a:off x="0" y="0"/>
+                      <a:ext cx="2993191" cy="2637463"/>
+                    </a:xfrm>
+                    <a:prstGeom prst="rect">
+                      <a:avLst/>
+                    </a:prstGeom>
+                  </pic:spPr>
+                </pic:pic>
+              </a:graphicData>
+            </a:graphic>
+          </wp:inline>
+        </w:drawing>
+      </w:r>
+    </w:p>
+    <w:p>
+      <w:pPr>
         <w:rPr>
           <w:rFonts w:asciiTheme="majorHAnsi" w:eastAsiaTheme="majorEastAsia" w:hAnsiTheme="majorHAnsi" w:cstheme="majorBidi"/>
           <w:color w:val="2F5496" w:themeColor="accent1" w:themeShade="BF"/>
@@ -1060,17 +3172,951 @@
     </w:p>
     <w:p>
       <w:pPr>
+        <w:pStyle w:val="Listeafsnit"/>
+        <w:numPr>
+          <w:ilvl w:val="0"/>
+          <w:numId w:val="1"/>
+        </w:numPr>
+        <w:rPr>
+          <w:lang w:val="en-US"/>
+        </w:rPr>
+      </w:pPr>
+      <w:r>
+        <w:rPr>
+          <w:lang w:val="en-US"/>
+        </w:rPr>
+        <w:t>Interoperability</w:t>
+      </w:r>
+    </w:p>
+    <w:p>
+      <w:pPr>
+        <w:pStyle w:val="Listeafsnit"/>
+        <w:numPr>
+          <w:ilvl w:val="1"/>
+          <w:numId w:val="1"/>
+        </w:numPr>
+        <w:rPr>
+          <w:lang w:val="en-US"/>
+        </w:rPr>
+      </w:pPr>
+      <w:proofErr w:type="spellStart"/>
+      <w:r>
+        <w:rPr>
+          <w:lang w:val="en-US"/>
+        </w:rPr>
+        <w:t>PInvoke</w:t>
+      </w:r>
+      <w:proofErr w:type="spellEnd"/>
+    </w:p>
+    <w:p>
+      <w:pPr>
+        <w:jc w:val="center"/>
+        <w:rPr>
+          <w:lang w:val="en-US"/>
+        </w:rPr>
+      </w:pPr>
+      <w:r>
+        <w:rPr>
+          <w:noProof/>
+        </w:rPr>
+        <w:drawing>
+          <wp:inline distT="0" distB="0" distL="0" distR="0" wp14:anchorId="3CF22D94" wp14:editId="31CB6E51">
+            <wp:extent cx="4061460" cy="444124"/>
+            <wp:effectExtent l="0" t="0" r="0" b="0"/>
+            <wp:docPr id="6" name="Billede 6"/>
+            <wp:cNvGraphicFramePr>
+              <a:graphicFrameLocks xmlns:a="http://schemas.openxmlformats.org/drawingml/2006/main" noChangeAspect="1"/>
+            </wp:cNvGraphicFramePr>
+            <a:graphic xmlns:a="http://schemas.openxmlformats.org/drawingml/2006/main">
+              <a:graphicData uri="http://schemas.openxmlformats.org/drawingml/2006/picture">
+                <pic:pic xmlns:pic="http://schemas.openxmlformats.org/drawingml/2006/picture">
+                  <pic:nvPicPr>
+                    <pic:cNvPr id="1" name=""/>
+                    <pic:cNvPicPr/>
+                  </pic:nvPicPr>
+                  <pic:blipFill>
+                    <a:blip r:embed="rId9"/>
+                    <a:stretch>
+                      <a:fillRect/>
+                    </a:stretch>
+                  </pic:blipFill>
+                  <pic:spPr>
+                    <a:xfrm>
+                      <a:off x="0" y="0"/>
+                      <a:ext cx="4172114" cy="456224"/>
+                    </a:xfrm>
+                    <a:prstGeom prst="rect">
+                      <a:avLst/>
+                    </a:prstGeom>
+                  </pic:spPr>
+                </pic:pic>
+              </a:graphicData>
+            </a:graphic>
+          </wp:inline>
+        </w:drawing>
+      </w:r>
+    </w:p>
+    <w:p>
+      <w:pPr>
+        <w:pStyle w:val="Listeafsnit"/>
+        <w:numPr>
+          <w:ilvl w:val="1"/>
+          <w:numId w:val="1"/>
+        </w:numPr>
+        <w:rPr>
+          <w:lang w:val="en-US"/>
+        </w:rPr>
+      </w:pPr>
+      <w:r>
+        <w:rPr>
+          <w:lang w:val="en-US"/>
+        </w:rPr>
+        <w:t>Unmanaged/managed</w:t>
+      </w:r>
+    </w:p>
+    <w:p>
+      <w:pPr>
+        <w:pStyle w:val="Listeafsnit"/>
+        <w:numPr>
+          <w:ilvl w:val="1"/>
+          <w:numId w:val="1"/>
+        </w:numPr>
+        <w:rPr>
+          <w:lang w:val="en-US"/>
+        </w:rPr>
+      </w:pPr>
+      <w:proofErr w:type="spellStart"/>
+      <w:r>
+        <w:rPr>
+          <w:lang w:val="da-DK"/>
+        </w:rPr>
+        <w:t>DllImportAttribute’s</w:t>
+      </w:r>
+      <w:proofErr w:type="spellEnd"/>
+      <w:r>
+        <w:rPr>
+          <w:lang w:val="da-DK"/>
+        </w:rPr>
+        <w:t xml:space="preserve"> </w:t>
+      </w:r>
+      <w:r>
+        <w:rPr>
+          <w:lang w:val="en-US"/>
+        </w:rPr>
+        <w:t>Properties</w:t>
+      </w:r>
+    </w:p>
+    <w:p>
+      <w:pPr>
+        <w:pStyle w:val="Listeafsnit"/>
+        <w:numPr>
+          <w:ilvl w:val="2"/>
+          <w:numId w:val="1"/>
+        </w:numPr>
+        <w:rPr>
+          <w:lang w:val="en-US"/>
+        </w:rPr>
+      </w:pPr>
+      <w:proofErr w:type="spellStart"/>
+      <w:r>
+        <w:rPr>
+          <w:lang w:val="en-US"/>
+        </w:rPr>
+        <w:t>EntryPoint</w:t>
+      </w:r>
+      <w:proofErr w:type="spellEnd"/>
+    </w:p>
+    <w:p>
+      <w:pPr>
+        <w:pStyle w:val="Listeafsnit"/>
+        <w:numPr>
+          <w:ilvl w:val="2"/>
+          <w:numId w:val="1"/>
+        </w:numPr>
+        <w:rPr>
+          <w:lang w:val="en-US"/>
+        </w:rPr>
+      </w:pPr>
+      <w:proofErr w:type="spellStart"/>
+      <w:r>
+        <w:rPr>
+          <w:lang w:val="en-US"/>
+        </w:rPr>
+        <w:t>CharSet</w:t>
+      </w:r>
+      <w:proofErr w:type="spellEnd"/>
+    </w:p>
+    <w:p>
+      <w:pPr>
+        <w:pStyle w:val="Listeafsnit"/>
+        <w:numPr>
+          <w:ilvl w:val="2"/>
+          <w:numId w:val="1"/>
+        </w:numPr>
+        <w:rPr>
+          <w:lang w:val="en-US"/>
+        </w:rPr>
+      </w:pPr>
+      <w:proofErr w:type="spellStart"/>
+      <w:r>
+        <w:rPr>
+          <w:lang w:val="en-US"/>
+        </w:rPr>
+        <w:t>SetLastError</w:t>
+      </w:r>
+      <w:proofErr w:type="spellEnd"/>
+    </w:p>
+    <w:p>
+      <w:pPr>
+        <w:pStyle w:val="Listeafsnit"/>
+        <w:numPr>
+          <w:ilvl w:val="2"/>
+          <w:numId w:val="1"/>
+        </w:numPr>
+        <w:rPr>
+          <w:lang w:val="en-US"/>
+        </w:rPr>
+      </w:pPr>
+      <w:proofErr w:type="spellStart"/>
+      <w:r>
+        <w:rPr>
+          <w:lang w:val="en-US"/>
+        </w:rPr>
+        <w:t>CallingConvension</w:t>
+      </w:r>
+      <w:proofErr w:type="spellEnd"/>
+    </w:p>
+    <w:p>
+      <w:pPr>
+        <w:pStyle w:val="Listeafsnit"/>
+        <w:numPr>
+          <w:ilvl w:val="1"/>
+          <w:numId w:val="1"/>
+        </w:numPr>
+        <w:rPr>
+          <w:lang w:val="en-US"/>
+        </w:rPr>
+      </w:pPr>
+      <w:r>
+        <w:rPr>
+          <w:lang w:val="en-US"/>
+        </w:rPr>
+        <w:t>Marshalling</w:t>
+      </w:r>
+    </w:p>
+    <w:p>
+      <w:pPr>
+        <w:pStyle w:val="Listeafsnit"/>
+        <w:numPr>
+          <w:ilvl w:val="2"/>
+          <w:numId w:val="1"/>
+        </w:numPr>
+        <w:rPr>
+          <w:lang w:val="en-US"/>
+        </w:rPr>
+      </w:pPr>
+      <w:r>
+        <w:rPr>
+          <w:lang w:val="en-US"/>
+        </w:rPr>
+        <w:t>Strings</w:t>
+      </w:r>
+    </w:p>
+    <w:p>
+      <w:pPr>
+        <w:pStyle w:val="Listeafsnit"/>
+        <w:numPr>
+          <w:ilvl w:val="2"/>
+          <w:numId w:val="1"/>
+        </w:numPr>
+        <w:rPr>
+          <w:lang w:val="en-US"/>
+        </w:rPr>
+      </w:pPr>
+      <w:r>
+        <w:rPr>
+          <w:lang w:val="en-US"/>
+        </w:rPr>
+        <w:t>Pointer</w:t>
+      </w:r>
+    </w:p>
+    <w:p>
+      <w:pPr>
+        <w:pStyle w:val="Listeafsnit"/>
+        <w:numPr>
+          <w:ilvl w:val="1"/>
+          <w:numId w:val="1"/>
+        </w:numPr>
+        <w:rPr>
+          <w:lang w:val="en-US"/>
+        </w:rPr>
+      </w:pPr>
+      <w:r>
+        <w:rPr>
+          <w:lang w:val="en-US"/>
+        </w:rPr>
+        <w:t>Considerations</w:t>
+      </w:r>
+    </w:p>
+    <w:p>
+      <w:pPr>
+        <w:pStyle w:val="Listeafsnit"/>
+        <w:numPr>
+          <w:ilvl w:val="2"/>
+          <w:numId w:val="1"/>
+        </w:numPr>
+        <w:rPr>
+          <w:lang w:val="en-US"/>
+        </w:rPr>
+      </w:pPr>
+      <w:r>
+        <w:rPr>
+          <w:lang w:val="en-US"/>
+        </w:rPr>
+        <w:t>Overhead</w:t>
+      </w:r>
+    </w:p>
+    <w:p>
+      <w:pPr>
+        <w:pStyle w:val="Listeafsnit"/>
+        <w:numPr>
+          <w:ilvl w:val="0"/>
+          <w:numId w:val="1"/>
+        </w:numPr>
+        <w:rPr>
+          <w:lang w:val="en-US"/>
+        </w:rPr>
+      </w:pPr>
+      <w:r>
+        <w:rPr>
+          <w:lang w:val="en-US"/>
+        </w:rPr>
+        <w:t xml:space="preserve">.NET </w:t>
+      </w:r>
+      <w:proofErr w:type="spellStart"/>
+      <w:r>
+        <w:rPr>
+          <w:lang w:val="en-US"/>
+        </w:rPr>
+        <w:t>til</w:t>
+      </w:r>
+      <w:proofErr w:type="spellEnd"/>
+      <w:r>
+        <w:rPr>
+          <w:lang w:val="en-US"/>
+        </w:rPr>
+        <w:t xml:space="preserve"> COM interoperability</w:t>
+      </w:r>
+    </w:p>
+    <w:p>
+      <w:pPr>
+        <w:pStyle w:val="Listeafsnit"/>
+        <w:numPr>
+          <w:ilvl w:val="1"/>
+          <w:numId w:val="1"/>
+        </w:numPr>
+        <w:rPr>
+          <w:lang w:val="da-DK"/>
+        </w:rPr>
+      </w:pPr>
+      <w:r>
+        <w:rPr>
+          <w:lang w:val="da-DK"/>
+        </w:rPr>
+        <w:t xml:space="preserve">Kan bruge COM komponenter </w:t>
+      </w:r>
+      <w:r>
+        <w:rPr>
+          <w:lang w:val="da-DK"/>
+        </w:rPr>
+        <w:t>i .NET</w:t>
+      </w:r>
+    </w:p>
+    <w:p>
+      <w:pPr>
+        <w:pStyle w:val="Listeafsnit"/>
+        <w:numPr>
+          <w:ilvl w:val="1"/>
+          <w:numId w:val="1"/>
+        </w:numPr>
+        <w:rPr>
+          <w:lang w:val="da-DK"/>
+        </w:rPr>
+      </w:pPr>
+      <w:r>
+        <w:rPr>
+          <w:lang w:val="da-DK"/>
+        </w:rPr>
+        <w:t>Bruges ofte ved død kode</w:t>
+      </w:r>
+    </w:p>
+    <w:p>
+      <w:pPr>
+        <w:pStyle w:val="Listeafsnit"/>
+        <w:numPr>
+          <w:ilvl w:val="1"/>
+          <w:numId w:val="1"/>
+        </w:numPr>
+        <w:rPr>
+          <w:lang w:val="da-DK"/>
+        </w:rPr>
+      </w:pPr>
+      <w:r>
+        <w:rPr>
+          <w:lang w:val="da-DK"/>
+        </w:rPr>
+        <w:t xml:space="preserve">Runtime Callable </w:t>
+      </w:r>
+      <w:proofErr w:type="spellStart"/>
+      <w:r>
+        <w:rPr>
+          <w:lang w:val="da-DK"/>
+        </w:rPr>
+        <w:t>Wrapper</w:t>
+      </w:r>
+      <w:proofErr w:type="spellEnd"/>
+    </w:p>
+    <w:p>
+      <w:pPr>
+        <w:pStyle w:val="Listeafsnit"/>
+        <w:numPr>
+          <w:ilvl w:val="2"/>
+          <w:numId w:val="1"/>
+        </w:numPr>
+        <w:rPr>
+          <w:lang w:val="da-DK"/>
+        </w:rPr>
+      </w:pPr>
+      <w:r>
+        <w:rPr>
+          <w:lang w:val="da-DK"/>
+        </w:rPr>
+        <w:t xml:space="preserve">Reference </w:t>
+      </w:r>
+      <w:proofErr w:type="spellStart"/>
+      <w:r>
+        <w:rPr>
+          <w:lang w:val="da-DK"/>
+        </w:rPr>
+        <w:t>counted</w:t>
+      </w:r>
+      <w:proofErr w:type="spellEnd"/>
+      <w:r>
+        <w:rPr>
+          <w:lang w:val="da-DK"/>
+        </w:rPr>
+        <w:t xml:space="preserve"> (</w:t>
+      </w:r>
+      <w:proofErr w:type="spellStart"/>
+      <w:r>
+        <w:rPr>
+          <w:lang w:val="da-DK"/>
+        </w:rPr>
+        <w:t>IUnknown</w:t>
+      </w:r>
+      <w:proofErr w:type="spellEnd"/>
+      <w:r>
+        <w:rPr>
+          <w:lang w:val="da-DK"/>
+        </w:rPr>
+        <w:t>)</w:t>
+      </w:r>
+    </w:p>
+    <w:p>
+      <w:pPr>
+        <w:pStyle w:val="Listeafsnit"/>
+        <w:numPr>
+          <w:ilvl w:val="3"/>
+          <w:numId w:val="1"/>
+        </w:numPr>
+        <w:rPr>
+          <w:lang w:val="da-DK"/>
+        </w:rPr>
+      </w:pPr>
+      <w:proofErr w:type="spellStart"/>
+      <w:r>
+        <w:rPr>
+          <w:lang w:val="da-DK"/>
+        </w:rPr>
+        <w:t>AddRef</w:t>
+      </w:r>
+      <w:proofErr w:type="spellEnd"/>
+    </w:p>
+    <w:p>
+      <w:pPr>
+        <w:pStyle w:val="Listeafsnit"/>
+        <w:numPr>
+          <w:ilvl w:val="3"/>
+          <w:numId w:val="1"/>
+        </w:numPr>
+        <w:rPr>
+          <w:lang w:val="da-DK"/>
+        </w:rPr>
+      </w:pPr>
+      <w:r>
+        <w:rPr>
+          <w:lang w:val="da-DK"/>
+        </w:rPr>
+        <w:t>Release</w:t>
+      </w:r>
+    </w:p>
+    <w:p>
+      <w:pPr>
+        <w:pStyle w:val="Listeafsnit"/>
+        <w:numPr>
+          <w:ilvl w:val="3"/>
+          <w:numId w:val="1"/>
+        </w:numPr>
+        <w:rPr>
+          <w:lang w:val="da-DK"/>
+        </w:rPr>
+      </w:pPr>
+      <w:proofErr w:type="spellStart"/>
+      <w:r>
+        <w:rPr>
+          <w:lang w:val="da-DK"/>
+        </w:rPr>
+        <w:t>QueryInterface</w:t>
+      </w:r>
+      <w:proofErr w:type="spellEnd"/>
+    </w:p>
+    <w:p>
+      <w:pPr>
+        <w:pStyle w:val="Listeafsnit"/>
+        <w:numPr>
+          <w:ilvl w:val="2"/>
+          <w:numId w:val="1"/>
+        </w:numPr>
+        <w:rPr>
+          <w:lang w:val="da-DK"/>
+        </w:rPr>
+      </w:pPr>
+      <w:proofErr w:type="spellStart"/>
+      <w:r>
+        <w:rPr>
+          <w:lang w:val="da-DK"/>
+        </w:rPr>
+        <w:t>Garbage</w:t>
+      </w:r>
+      <w:proofErr w:type="spellEnd"/>
+      <w:r>
+        <w:rPr>
+          <w:lang w:val="da-DK"/>
+        </w:rPr>
+        <w:t xml:space="preserve"> </w:t>
+      </w:r>
+      <w:proofErr w:type="spellStart"/>
+      <w:r>
+        <w:rPr>
+          <w:lang w:val="da-DK"/>
+        </w:rPr>
+        <w:t>Collector</w:t>
+      </w:r>
+      <w:proofErr w:type="spellEnd"/>
+      <w:r>
+        <w:rPr>
+          <w:lang w:val="da-DK"/>
+        </w:rPr>
+        <w:t xml:space="preserve"> eller </w:t>
+      </w:r>
+      <w:proofErr w:type="spellStart"/>
+      <w:r>
+        <w:rPr>
+          <w:lang w:val="da-DK"/>
+        </w:rPr>
+        <w:t>Finalize</w:t>
+      </w:r>
+      <w:proofErr w:type="spellEnd"/>
+    </w:p>
+    <w:p>
+      <w:pPr>
+        <w:pStyle w:val="Listeafsnit"/>
+        <w:numPr>
+          <w:ilvl w:val="2"/>
+          <w:numId w:val="1"/>
+        </w:numPr>
+        <w:rPr>
+          <w:lang w:val="da-DK"/>
+        </w:rPr>
+      </w:pPr>
+      <w:r>
+        <w:rPr>
+          <w:lang w:val="da-DK"/>
+        </w:rPr>
+        <w:t xml:space="preserve">COM Callable </w:t>
+      </w:r>
+      <w:proofErr w:type="spellStart"/>
+      <w:r>
+        <w:rPr>
+          <w:lang w:val="da-DK"/>
+        </w:rPr>
+        <w:t>Wrapper</w:t>
+      </w:r>
+      <w:proofErr w:type="spellEnd"/>
+    </w:p>
+    <w:p>
+      <w:pPr>
+        <w:jc w:val="center"/>
+        <w:rPr>
+          <w:lang w:val="da-DK"/>
+        </w:rPr>
+      </w:pPr>
+      <w:r>
+        <w:rPr>
+          <w:noProof/>
+        </w:rPr>
+        <w:drawing>
+          <wp:inline distT="0" distB="0" distL="0" distR="0" wp14:anchorId="0D1541F9" wp14:editId="441048DC">
+            <wp:extent cx="4869180" cy="2545719"/>
+            <wp:effectExtent l="0" t="0" r="7620" b="6985"/>
+            <wp:docPr id="4" name="Billede 4"/>
+            <wp:cNvGraphicFramePr>
+              <a:graphicFrameLocks xmlns:a="http://schemas.openxmlformats.org/drawingml/2006/main" noChangeAspect="1"/>
+            </wp:cNvGraphicFramePr>
+            <a:graphic xmlns:a="http://schemas.openxmlformats.org/drawingml/2006/main">
+              <a:graphicData uri="http://schemas.openxmlformats.org/drawingml/2006/picture">
+                <pic:pic xmlns:pic="http://schemas.openxmlformats.org/drawingml/2006/picture">
+                  <pic:nvPicPr>
+                    <pic:cNvPr id="1" name=""/>
+                    <pic:cNvPicPr/>
+                  </pic:nvPicPr>
+                  <pic:blipFill>
+                    <a:blip r:embed="rId10"/>
+                    <a:stretch>
+                      <a:fillRect/>
+                    </a:stretch>
+                  </pic:blipFill>
+                  <pic:spPr>
+                    <a:xfrm>
+                      <a:off x="0" y="0"/>
+                      <a:ext cx="4879373" cy="2551048"/>
+                    </a:xfrm>
+                    <a:prstGeom prst="rect">
+                      <a:avLst/>
+                    </a:prstGeom>
+                  </pic:spPr>
+                </pic:pic>
+              </a:graphicData>
+            </a:graphic>
+          </wp:inline>
+        </w:drawing>
+      </w:r>
+    </w:p>
+    <w:p>
+      <w:pPr>
+        <w:pStyle w:val="Listeafsnit"/>
+        <w:numPr>
+          <w:ilvl w:val="1"/>
+          <w:numId w:val="1"/>
+        </w:numPr>
+        <w:rPr>
+          <w:lang w:val="da-DK"/>
+        </w:rPr>
+      </w:pPr>
+      <w:r>
+        <w:rPr>
+          <w:lang w:val="da-DK"/>
+        </w:rPr>
+        <w:br w:type="page"/>
+      </w:r>
+    </w:p>
+    <w:p>
+      <w:pPr>
+        <w:pStyle w:val="Overskrift1"/>
+      </w:pPr>
+      <w:r>
+        <w:rPr>
+          <w:lang w:val="da-DK"/>
+        </w:rPr>
+        <w:lastRenderedPageBreak/>
+        <w:t xml:space="preserve">7: </w:t>
+      </w:r>
+      <w:proofErr w:type="spellStart"/>
+      <w:r>
+        <w:t>Redegør</w:t>
+      </w:r>
+      <w:proofErr w:type="spellEnd"/>
+      <w:r>
+        <w:t xml:space="preserve"> for </w:t>
+      </w:r>
+      <w:proofErr w:type="spellStart"/>
+      <w:r>
+        <w:t>problemer</w:t>
+      </w:r>
+      <w:proofErr w:type="spellEnd"/>
+      <w:r>
+        <w:t xml:space="preserve"> </w:t>
+      </w:r>
+      <w:proofErr w:type="spellStart"/>
+      <w:r>
+        <w:t>og</w:t>
+      </w:r>
+      <w:proofErr w:type="spellEnd"/>
+      <w:r>
+        <w:t xml:space="preserve"> </w:t>
+      </w:r>
+      <w:proofErr w:type="spellStart"/>
+      <w:r>
+        <w:t>muligheder</w:t>
+      </w:r>
+      <w:proofErr w:type="spellEnd"/>
+      <w:r>
+        <w:t xml:space="preserve"> for cross platform development </w:t>
+      </w:r>
+      <w:proofErr w:type="spellStart"/>
+      <w:r>
+        <w:t>på</w:t>
+      </w:r>
+      <w:proofErr w:type="spellEnd"/>
+      <w:r>
+        <w:t xml:space="preserve"> .Net </w:t>
+      </w:r>
+      <w:proofErr w:type="spellStart"/>
+      <w:r>
+        <w:t>platformen</w:t>
+      </w:r>
+      <w:proofErr w:type="spellEnd"/>
+      <w:r>
+        <w:t xml:space="preserve">. Vis et </w:t>
+      </w:r>
+      <w:proofErr w:type="spellStart"/>
+      <w:r>
+        <w:t>eksempel</w:t>
+      </w:r>
+      <w:proofErr w:type="spellEnd"/>
+      <w:r>
+        <w:t xml:space="preserve"> </w:t>
+      </w:r>
+      <w:proofErr w:type="spellStart"/>
+      <w:r>
+        <w:t>på</w:t>
+      </w:r>
+      <w:proofErr w:type="spellEnd"/>
+      <w:r>
+        <w:t xml:space="preserve"> </w:t>
+      </w:r>
+      <w:proofErr w:type="spellStart"/>
+      <w:r>
+        <w:t>en</w:t>
+      </w:r>
+      <w:proofErr w:type="spellEnd"/>
+      <w:r>
+        <w:t xml:space="preserve"> cross platform component. </w:t>
+      </w:r>
+      <w:proofErr w:type="spellStart"/>
+      <w:r>
+        <w:t>Redegør</w:t>
+      </w:r>
+      <w:proofErr w:type="spellEnd"/>
+      <w:r>
+        <w:t xml:space="preserve"> for </w:t>
+      </w:r>
+      <w:proofErr w:type="spellStart"/>
+      <w:r>
+        <w:t>hvorledes</w:t>
+      </w:r>
+      <w:proofErr w:type="spellEnd"/>
+      <w:r>
+        <w:t xml:space="preserve"> man designer </w:t>
+      </w:r>
+      <w:proofErr w:type="spellStart"/>
+      <w:r>
+        <w:t>og</w:t>
+      </w:r>
+      <w:proofErr w:type="spellEnd"/>
+      <w:r>
+        <w:t xml:space="preserve"> </w:t>
+      </w:r>
+      <w:proofErr w:type="spellStart"/>
+      <w:r>
+        <w:t>implementerer</w:t>
+      </w:r>
+      <w:proofErr w:type="spellEnd"/>
+      <w:r>
+        <w:t xml:space="preserve"> Windows RT </w:t>
+      </w:r>
+      <w:proofErr w:type="spellStart"/>
+      <w:r>
+        <w:t>komponenter</w:t>
+      </w:r>
+      <w:proofErr w:type="spellEnd"/>
+      <w:r>
+        <w:t>.</w:t>
+      </w:r>
+    </w:p>
+    <w:p>
+      <w:pPr>
+        <w:pStyle w:val="Listeafsnit"/>
+        <w:numPr>
+          <w:ilvl w:val="0"/>
+          <w:numId w:val="1"/>
+        </w:numPr>
+        <w:rPr>
+          <w:lang w:val="en-US"/>
+        </w:rPr>
+      </w:pPr>
+      <w:r>
+        <w:rPr>
+          <w:lang w:val="en-US"/>
+        </w:rPr>
+        <w:t>Cross platform development</w:t>
+      </w:r>
+    </w:p>
+    <w:p>
+      <w:pPr>
+        <w:pStyle w:val="Listeafsnit"/>
+        <w:numPr>
+          <w:ilvl w:val="1"/>
+          <w:numId w:val="1"/>
+        </w:numPr>
+        <w:rPr>
+          <w:lang w:val="en-US"/>
+        </w:rPr>
+      </w:pPr>
+      <w:proofErr w:type="spellStart"/>
+      <w:r>
+        <w:rPr>
+          <w:lang w:val="en-US"/>
+        </w:rPr>
+        <w:t>Fordele</w:t>
+      </w:r>
+      <w:proofErr w:type="spellEnd"/>
+      <w:r>
+        <w:rPr>
+          <w:lang w:val="en-US"/>
+        </w:rPr>
+        <w:t>/</w:t>
+      </w:r>
+      <w:proofErr w:type="spellStart"/>
+      <w:r>
+        <w:rPr>
+          <w:lang w:val="en-US"/>
+        </w:rPr>
+        <w:t>Ulemper</w:t>
+      </w:r>
+      <w:proofErr w:type="spellEnd"/>
+    </w:p>
+    <w:p>
+      <w:pPr>
+        <w:pStyle w:val="Listeafsnit"/>
+        <w:numPr>
+          <w:ilvl w:val="0"/>
+          <w:numId w:val="1"/>
+        </w:numPr>
+        <w:rPr>
+          <w:lang w:val="en-US"/>
+        </w:rPr>
+      </w:pPr>
+      <w:r>
+        <w:rPr>
+          <w:lang w:val="en-US"/>
+        </w:rPr>
+        <w:t xml:space="preserve">Windows </w:t>
+      </w:r>
+      <w:proofErr w:type="spellStart"/>
+      <w:r>
+        <w:rPr>
+          <w:lang w:val="en-US"/>
+        </w:rPr>
+        <w:t>RunTime</w:t>
+      </w:r>
+      <w:proofErr w:type="spellEnd"/>
+    </w:p>
+    <w:p>
+      <w:pPr>
+        <w:pStyle w:val="Listeafsnit"/>
+        <w:numPr>
+          <w:ilvl w:val="1"/>
+          <w:numId w:val="1"/>
+        </w:numPr>
+        <w:rPr>
+          <w:lang w:val="en-US"/>
+        </w:rPr>
+      </w:pPr>
+      <w:proofErr w:type="spellStart"/>
+      <w:r>
+        <w:rPr>
+          <w:lang w:val="en-US"/>
+        </w:rPr>
+        <w:t>Designet</w:t>
+      </w:r>
+      <w:proofErr w:type="spellEnd"/>
+      <w:r>
+        <w:rPr>
+          <w:lang w:val="en-US"/>
+        </w:rPr>
+        <w:t xml:space="preserve"> </w:t>
+      </w:r>
+      <w:proofErr w:type="spellStart"/>
+      <w:r>
+        <w:rPr>
+          <w:lang w:val="en-US"/>
+        </w:rPr>
+        <w:t>til</w:t>
+      </w:r>
+      <w:proofErr w:type="spellEnd"/>
+      <w:r>
+        <w:rPr>
+          <w:lang w:val="en-US"/>
+        </w:rPr>
+        <w:t xml:space="preserve"> phones</w:t>
+      </w:r>
+    </w:p>
+    <w:p>
+      <w:pPr>
+        <w:pStyle w:val="Listeafsnit"/>
+        <w:numPr>
+          <w:ilvl w:val="1"/>
+          <w:numId w:val="1"/>
+        </w:numPr>
+        <w:rPr>
+          <w:lang w:val="da-DK"/>
+        </w:rPr>
+      </w:pPr>
+      <w:r>
+        <w:rPr>
+          <w:lang w:val="da-DK"/>
+        </w:rPr>
+        <w:t>Forøget sikkerhed, men har r</w:t>
+      </w:r>
+      <w:r>
+        <w:rPr>
+          <w:lang w:val="da-DK"/>
+        </w:rPr>
+        <w:t>estriktioner</w:t>
+      </w:r>
+    </w:p>
+    <w:p>
+      <w:pPr>
+        <w:pStyle w:val="Listeafsnit"/>
+        <w:numPr>
+          <w:ilvl w:val="1"/>
+          <w:numId w:val="1"/>
+        </w:numPr>
+        <w:rPr>
+          <w:lang w:val="en-US"/>
+        </w:rPr>
+      </w:pPr>
+      <w:r>
+        <w:rPr>
+          <w:lang w:val="en-US"/>
+        </w:rPr>
+        <w:t>Projections</w:t>
+      </w:r>
+    </w:p>
+    <w:p>
+      <w:pPr>
         <w:rPr>
           <w:rFonts w:asciiTheme="majorHAnsi" w:eastAsiaTheme="majorEastAsia" w:hAnsiTheme="majorHAnsi" w:cstheme="majorBidi"/>
           <w:color w:val="2F5496" w:themeColor="accent1" w:themeShade="BF"/>
           <w:sz w:val="32"/>
           <w:szCs w:val="32"/>
-          <w:lang w:val="da-DK"/>
-        </w:rPr>
-      </w:pPr>
-      <w:r>
-        <w:rPr>
-          <w:lang w:val="da-DK"/>
+          <w:lang w:val="en-GB"/>
+        </w:rPr>
+      </w:pPr>
+      <w:r>
+        <w:rPr>
+          <w:lang w:val="en-GB"/>
         </w:rPr>
         <w:br w:type="page"/>
       </w:r>
@@ -1084,7 +4130,63 @@
           <w:lang w:val="da-DK"/>
         </w:rPr>
         <w:lastRenderedPageBreak/>
-        <w:t xml:space="preserve">7: </w:t>
+        <w:t xml:space="preserve">8: </w:t>
+      </w:r>
+      <w:proofErr w:type="spellStart"/>
+      <w:r>
+        <w:t>Giv</w:t>
+      </w:r>
+      <w:proofErr w:type="spellEnd"/>
+      <w:r>
+        <w:t xml:space="preserve"> et </w:t>
+      </w:r>
+      <w:proofErr w:type="spellStart"/>
+      <w:r>
+        <w:t>overblik</w:t>
+      </w:r>
+      <w:proofErr w:type="spellEnd"/>
+      <w:r>
+        <w:t xml:space="preserve"> over de </w:t>
+      </w:r>
+      <w:proofErr w:type="spellStart"/>
+      <w:r>
+        <w:t>forskellige</w:t>
+      </w:r>
+      <w:proofErr w:type="spellEnd"/>
+      <w:r>
+        <w:t xml:space="preserve"> </w:t>
+      </w:r>
+      <w:proofErr w:type="spellStart"/>
+      <w:r>
+        <w:t>muligheder</w:t>
+      </w:r>
+      <w:proofErr w:type="spellEnd"/>
+      <w:r>
+        <w:t xml:space="preserve"> for cross platform </w:t>
+      </w:r>
+      <w:proofErr w:type="spellStart"/>
+      <w:r>
+        <w:t>udvikling</w:t>
+      </w:r>
+      <w:proofErr w:type="spellEnd"/>
+      <w:r>
+        <w:t xml:space="preserve"> for Android </w:t>
+      </w:r>
+      <w:proofErr w:type="spellStart"/>
+      <w:r>
+        <w:t>og</w:t>
+      </w:r>
+      <w:proofErr w:type="spellEnd"/>
+      <w:r>
+        <w:t xml:space="preserve"> iOS </w:t>
+      </w:r>
+      <w:proofErr w:type="spellStart"/>
+      <w:r>
+        <w:t>enheder</w:t>
+      </w:r>
+      <w:proofErr w:type="spellEnd"/>
+      <w:r>
+        <w:t xml:space="preserve">. </w:t>
       </w:r>
       <w:proofErr w:type="spellStart"/>
       <w:r>
@@ -1096,7 +4198,15 @@
       </w:r>
       <w:proofErr w:type="spellStart"/>
       <w:r>
-        <w:t>problemer</w:t>
+        <w:t>Xamarins</w:t>
+      </w:r>
+      <w:proofErr w:type="spellEnd"/>
+      <w:r>
+        <w:t xml:space="preserve"> </w:t>
+      </w:r>
+      <w:proofErr w:type="spellStart"/>
+      <w:r>
+        <w:t>arkitektur</w:t>
       </w:r>
       <w:proofErr w:type="spellEnd"/>
       <w:r>
@@ -1112,91 +4222,445 @@
       </w:r>
       <w:proofErr w:type="spellStart"/>
       <w:r>
+        <w:t>virkemåde</w:t>
+      </w:r>
+      <w:proofErr w:type="spellEnd"/>
+      <w:r>
+        <w:t xml:space="preserve"> for de </w:t>
+      </w:r>
+      <w:proofErr w:type="spellStart"/>
+      <w:r>
+        <w:t>forskellige</w:t>
+      </w:r>
+      <w:proofErr w:type="spellEnd"/>
+      <w:r>
+        <w:t xml:space="preserve"> </w:t>
+      </w:r>
+      <w:proofErr w:type="spellStart"/>
+      <w:r>
+        <w:t>understøttede</w:t>
+      </w:r>
+      <w:proofErr w:type="spellEnd"/>
+      <w:r>
+        <w:t xml:space="preserve"> </w:t>
+      </w:r>
+      <w:proofErr w:type="spellStart"/>
+      <w:r>
+        <w:t>platforme</w:t>
+      </w:r>
+      <w:proofErr w:type="spellEnd"/>
+      <w:r>
+        <w:t xml:space="preserve">. </w:t>
+      </w:r>
+      <w:proofErr w:type="spellStart"/>
+      <w:r>
+        <w:t>Samt</w:t>
+      </w:r>
+      <w:proofErr w:type="spellEnd"/>
+      <w:r>
+        <w:t xml:space="preserve"> </w:t>
+      </w:r>
+      <w:proofErr w:type="spellStart"/>
+      <w:r>
+        <w:t>redegør</w:t>
+      </w:r>
+      <w:proofErr w:type="spellEnd"/>
+      <w:r>
+        <w:t xml:space="preserve"> for </w:t>
+      </w:r>
+      <w:proofErr w:type="spellStart"/>
+      <w:r>
+        <w:t>både</w:t>
+      </w:r>
+      <w:proofErr w:type="spellEnd"/>
+      <w:r>
+        <w:t xml:space="preserve"> </w:t>
+      </w:r>
+      <w:proofErr w:type="spellStart"/>
+      <w:r>
+        <w:t>fordele</w:t>
+      </w:r>
+      <w:proofErr w:type="spellEnd"/>
+      <w:r>
+        <w:t xml:space="preserve"> </w:t>
+      </w:r>
+      <w:proofErr w:type="spellStart"/>
+      <w:r>
+        <w:t>og</w:t>
+      </w:r>
+      <w:proofErr w:type="spellEnd"/>
+      <w:r>
+        <w:t xml:space="preserve"> </w:t>
+      </w:r>
+      <w:proofErr w:type="spellStart"/>
+      <w:r>
+        <w:t>udfordringer</w:t>
+      </w:r>
+      <w:proofErr w:type="spellEnd"/>
+      <w:r>
+        <w:t xml:space="preserve"> </w:t>
+      </w:r>
+      <w:proofErr w:type="spellStart"/>
+      <w:r>
+        <w:t>ved</w:t>
+      </w:r>
+      <w:proofErr w:type="spellEnd"/>
+      <w:r>
+        <w:t xml:space="preserve"> </w:t>
+      </w:r>
+      <w:proofErr w:type="spellStart"/>
+      <w:r>
+        <w:t>brug</w:t>
+      </w:r>
+      <w:proofErr w:type="spellEnd"/>
+      <w:r>
+        <w:t xml:space="preserve"> </w:t>
+      </w:r>
+      <w:proofErr w:type="spellStart"/>
+      <w:r>
+        <w:t>af</w:t>
+      </w:r>
+      <w:proofErr w:type="spellEnd"/>
+      <w:r>
+        <w:t xml:space="preserve"> Xamarin </w:t>
+      </w:r>
+      <w:proofErr w:type="spellStart"/>
+      <w:r>
+        <w:t>til</w:t>
+      </w:r>
+      <w:proofErr w:type="spellEnd"/>
+      <w:r>
+        <w:t xml:space="preserve"> App </w:t>
+      </w:r>
+      <w:proofErr w:type="spellStart"/>
+      <w:r>
+        <w:t>udvikling</w:t>
+      </w:r>
+      <w:proofErr w:type="spellEnd"/>
+      <w:r>
+        <w:t xml:space="preserve">. Vis et </w:t>
+      </w:r>
+      <w:proofErr w:type="spellStart"/>
+      <w:r>
+        <w:t>eksempel</w:t>
+      </w:r>
+      <w:proofErr w:type="spellEnd"/>
+      <w:r>
+        <w:t xml:space="preserve"> </w:t>
+      </w:r>
+      <w:proofErr w:type="spellStart"/>
+      <w:r>
+        <w:t>på</w:t>
+      </w:r>
+      <w:proofErr w:type="spellEnd"/>
+      <w:r>
+        <w:t xml:space="preserve"> </w:t>
+      </w:r>
+      <w:proofErr w:type="spellStart"/>
+      <w:r>
+        <w:t>brug</w:t>
+      </w:r>
+      <w:proofErr w:type="spellEnd"/>
+      <w:r>
+        <w:t xml:space="preserve"> </w:t>
+      </w:r>
+      <w:proofErr w:type="spellStart"/>
+      <w:r>
+        <w:t>af</w:t>
+      </w:r>
+      <w:proofErr w:type="spellEnd"/>
+      <w:r>
+        <w:t xml:space="preserve"> Xamarin.</w:t>
+      </w:r>
+    </w:p>
+    <w:p>
+      <w:pPr>
+        <w:rPr>
+          <w:lang w:val="en-US"/>
+        </w:rPr>
+      </w:pPr>
+    </w:p>
+    <w:p>
+      <w:pPr>
+        <w:rPr>
+          <w:lang w:val="en-US"/>
+        </w:rPr>
+      </w:pPr>
+      <w:r>
+        <w:rPr>
+          <w:lang w:val="en-US"/>
+        </w:rPr>
+        <w:t xml:space="preserve">Cross Platform </w:t>
+      </w:r>
+      <w:proofErr w:type="spellStart"/>
+      <w:r>
+        <w:rPr>
+          <w:lang w:val="en-US"/>
+        </w:rPr>
         <w:t>muligheder</w:t>
       </w:r>
       <w:proofErr w:type="spellEnd"/>
-      <w:r>
-        <w:t xml:space="preserve"> for cross platform development </w:t>
-      </w:r>
-      <w:proofErr w:type="spellStart"/>
-      <w:r>
-        <w:t>på</w:t>
-      </w:r>
-      <w:proofErr w:type="spellEnd"/>
-      <w:r>
-        <w:t xml:space="preserve"> .Net </w:t>
-      </w:r>
-      <w:proofErr w:type="spellStart"/>
-      <w:r>
-        <w:t>platformen</w:t>
-      </w:r>
-      <w:proofErr w:type="spellEnd"/>
-      <w:r>
-        <w:t xml:space="preserve">. Vis et </w:t>
-      </w:r>
-      <w:proofErr w:type="spellStart"/>
-      <w:r>
-        <w:t>eksempel</w:t>
-      </w:r>
-      <w:proofErr w:type="spellEnd"/>
-      <w:r>
-        <w:t xml:space="preserve"> </w:t>
-      </w:r>
-      <w:proofErr w:type="spellStart"/>
-      <w:r>
-        <w:t>på</w:t>
-      </w:r>
-      <w:proofErr w:type="spellEnd"/>
-      <w:r>
-        <w:t xml:space="preserve"> </w:t>
-      </w:r>
-      <w:proofErr w:type="spellStart"/>
-      <w:r>
-        <w:t>en</w:t>
-      </w:r>
-      <w:proofErr w:type="spellEnd"/>
-      <w:r>
-        <w:t xml:space="preserve"> cross platform component. </w:t>
-      </w:r>
-      <w:proofErr w:type="spellStart"/>
-      <w:r>
-        <w:t>Redegør</w:t>
-      </w:r>
-      <w:proofErr w:type="spellEnd"/>
-      <w:r>
-        <w:t xml:space="preserve"> for </w:t>
-      </w:r>
-      <w:proofErr w:type="spellStart"/>
-      <w:r>
-        <w:t>hvorledes</w:t>
-      </w:r>
-      <w:proofErr w:type="spellEnd"/>
-      <w:r>
-        <w:t xml:space="preserve"> man designer </w:t>
-      </w:r>
-      <w:proofErr w:type="spellStart"/>
-      <w:r>
-        <w:t>og</w:t>
-      </w:r>
-      <w:proofErr w:type="spellEnd"/>
-      <w:r>
-        <w:t xml:space="preserve"> </w:t>
-      </w:r>
-      <w:proofErr w:type="spellStart"/>
-      <w:r>
-        <w:t>implementerer</w:t>
-      </w:r>
-      <w:proofErr w:type="spellEnd"/>
-      <w:r>
-        <w:t xml:space="preserve"> Windows RT </w:t>
-      </w:r>
-      <w:proofErr w:type="spellStart"/>
-      <w:r>
-        <w:t>komponenter</w:t>
-      </w:r>
-      <w:proofErr w:type="spellEnd"/>
-      <w:r>
-        <w:t>.</w:t>
+    </w:p>
+    <w:p>
+      <w:pPr>
+        <w:pStyle w:val="Listeafsnit"/>
+        <w:numPr>
+          <w:ilvl w:val="0"/>
+          <w:numId w:val="1"/>
+        </w:numPr>
+        <w:rPr>
+          <w:lang w:val="en-US"/>
+        </w:rPr>
+      </w:pPr>
+      <w:r>
+        <w:rPr>
+          <w:lang w:val="en-US"/>
+        </w:rPr>
+        <w:t>Native</w:t>
+      </w:r>
+    </w:p>
+    <w:p>
+      <w:pPr>
+        <w:pStyle w:val="Listeafsnit"/>
+        <w:numPr>
+          <w:ilvl w:val="0"/>
+          <w:numId w:val="1"/>
+        </w:numPr>
+        <w:rPr>
+          <w:lang w:val="en-US"/>
+        </w:rPr>
+      </w:pPr>
+      <w:r>
+        <w:rPr>
+          <w:lang w:val="en-US"/>
+        </w:rPr>
+        <w:t>Non-Native</w:t>
+      </w:r>
+    </w:p>
+    <w:p>
+      <w:pPr>
+        <w:pStyle w:val="Listeafsnit"/>
+        <w:numPr>
+          <w:ilvl w:val="0"/>
+          <w:numId w:val="1"/>
+        </w:numPr>
+        <w:rPr>
+          <w:lang w:val="en-US"/>
+        </w:rPr>
+      </w:pPr>
+      <w:r>
+        <w:rPr>
+          <w:lang w:val="en-US"/>
+        </w:rPr>
+        <w:t>Hybrid</w:t>
+      </w:r>
+    </w:p>
+    <w:p>
+      <w:pPr>
+        <w:rPr>
+          <w:lang w:val="en-US"/>
+        </w:rPr>
+      </w:pPr>
+      <w:r>
+        <w:rPr>
+          <w:lang w:val="en-US"/>
+        </w:rPr>
+        <w:t xml:space="preserve">App </w:t>
+      </w:r>
+      <w:proofErr w:type="spellStart"/>
+      <w:r>
+        <w:rPr>
+          <w:lang w:val="en-US"/>
+        </w:rPr>
+        <w:t>Arkitektur</w:t>
+      </w:r>
+      <w:proofErr w:type="spellEnd"/>
+    </w:p>
+    <w:p>
+      <w:pPr>
+        <w:pStyle w:val="Listeafsnit"/>
+        <w:numPr>
+          <w:ilvl w:val="0"/>
+          <w:numId w:val="1"/>
+        </w:numPr>
+        <w:rPr>
+          <w:lang w:val="en-US"/>
+        </w:rPr>
+      </w:pPr>
+      <w:proofErr w:type="spellStart"/>
+      <w:r>
+        <w:rPr>
+          <w:lang w:val="en-US"/>
+        </w:rPr>
+        <w:t>Fælles</w:t>
+      </w:r>
+      <w:proofErr w:type="spellEnd"/>
+      <w:r>
+        <w:rPr>
+          <w:lang w:val="en-US"/>
+        </w:rPr>
+        <w:t xml:space="preserve"> </w:t>
+      </w:r>
+      <w:proofErr w:type="spellStart"/>
+      <w:r>
+        <w:rPr>
+          <w:lang w:val="en-US"/>
+        </w:rPr>
+        <w:t>kodebase</w:t>
+      </w:r>
+      <w:proofErr w:type="spellEnd"/>
+    </w:p>
+    <w:p>
+      <w:pPr>
+        <w:pStyle w:val="Listeafsnit"/>
+        <w:numPr>
+          <w:ilvl w:val="0"/>
+          <w:numId w:val="1"/>
+        </w:numPr>
+        <w:rPr>
+          <w:lang w:val="en-US"/>
+        </w:rPr>
+      </w:pPr>
+      <w:r>
+        <w:rPr>
+          <w:lang w:val="en-US"/>
+        </w:rPr>
+        <w:t>PCL (Portable Class Library)</w:t>
+      </w:r>
+    </w:p>
+    <w:p>
+      <w:pPr>
+        <w:pStyle w:val="Listeafsnit"/>
+        <w:numPr>
+          <w:ilvl w:val="0"/>
+          <w:numId w:val="1"/>
+        </w:numPr>
+        <w:rPr>
+          <w:lang w:val="en-US"/>
+        </w:rPr>
+      </w:pPr>
+      <w:r>
+        <w:rPr>
+          <w:lang w:val="en-US"/>
+        </w:rPr>
+        <w:t>SAP (Shared Asset Project)</w:t>
+      </w:r>
+    </w:p>
+    <w:p>
+      <w:pPr>
+        <w:rPr>
+          <w:lang w:val="en-US"/>
+        </w:rPr>
+      </w:pPr>
+      <w:r>
+        <w:rPr>
+          <w:lang w:val="en-US"/>
+        </w:rPr>
+        <w:t>Xamarin</w:t>
+      </w:r>
+    </w:p>
+    <w:p>
+      <w:pPr>
+        <w:pStyle w:val="Listeafsnit"/>
+        <w:numPr>
+          <w:ilvl w:val="0"/>
+          <w:numId w:val="1"/>
+        </w:numPr>
+        <w:rPr>
+          <w:lang w:val="en-US"/>
+        </w:rPr>
+      </w:pPr>
+      <w:r>
+        <w:rPr>
+          <w:lang w:val="en-US"/>
+        </w:rPr>
+        <w:t>IOS</w:t>
+      </w:r>
+    </w:p>
+    <w:p>
+      <w:pPr>
+        <w:pStyle w:val="Listeafsnit"/>
+        <w:numPr>
+          <w:ilvl w:val="1"/>
+          <w:numId w:val="1"/>
+        </w:numPr>
+        <w:rPr>
+          <w:lang w:val="en-US"/>
+        </w:rPr>
+      </w:pPr>
+      <w:r>
+        <w:rPr>
+          <w:lang w:val="en-US"/>
+        </w:rPr>
+        <w:t>Build process</w:t>
+      </w:r>
+    </w:p>
+    <w:p>
+      <w:pPr>
+        <w:pStyle w:val="Listeafsnit"/>
+        <w:numPr>
+          <w:ilvl w:val="0"/>
+          <w:numId w:val="1"/>
+        </w:numPr>
+        <w:rPr>
+          <w:lang w:val="en-US"/>
+        </w:rPr>
+      </w:pPr>
+      <w:r>
+        <w:rPr>
+          <w:lang w:val="en-US"/>
+        </w:rPr>
+        <w:t>Android</w:t>
+      </w:r>
+    </w:p>
+    <w:p>
+      <w:pPr>
+        <w:pStyle w:val="Listeafsnit"/>
+        <w:numPr>
+          <w:ilvl w:val="1"/>
+          <w:numId w:val="1"/>
+        </w:numPr>
+        <w:rPr>
+          <w:lang w:val="en-US"/>
+        </w:rPr>
+      </w:pPr>
+      <w:r>
+        <w:rPr>
+          <w:lang w:val="en-US"/>
+        </w:rPr>
+        <w:t>Build process</w:t>
+      </w:r>
+    </w:p>
+    <w:p>
+      <w:pPr>
+        <w:pStyle w:val="Listeafsnit"/>
+        <w:numPr>
+          <w:ilvl w:val="1"/>
+          <w:numId w:val="1"/>
+        </w:numPr>
+        <w:rPr>
+          <w:lang w:val="en-US"/>
+        </w:rPr>
+      </w:pPr>
+      <w:r>
+        <w:rPr>
+          <w:lang w:val="en-US"/>
+        </w:rPr>
+        <w:t xml:space="preserve">Compilation </w:t>
+      </w:r>
+      <w:proofErr w:type="spellStart"/>
+      <w:r>
+        <w:rPr>
+          <w:lang w:val="en-US"/>
+        </w:rPr>
+        <w:t>til</w:t>
+      </w:r>
+      <w:proofErr w:type="spellEnd"/>
+      <w:r>
+        <w:rPr>
+          <w:lang w:val="en-US"/>
+        </w:rPr>
+        <w:t xml:space="preserve"> Android</w:t>
       </w:r>
     </w:p>
     <w:p>
@@ -1213,271 +4677,8 @@
         <w:rPr>
           <w:lang w:val="da-DK"/>
         </w:rPr>
-        <w:br w:type="page"/>
-      </w:r>
-    </w:p>
-    <w:p>
-      <w:pPr>
-        <w:pStyle w:val="Overskrift1"/>
-      </w:pPr>
-      <w:r>
-        <w:rPr>
-          <w:lang w:val="da-DK"/>
-        </w:rPr>
-        <w:lastRenderedPageBreak/>
-        <w:t xml:space="preserve">8: </w:t>
-      </w:r>
-      <w:proofErr w:type="spellStart"/>
-      <w:r>
-        <w:t>Giv</w:t>
-      </w:r>
-      <w:proofErr w:type="spellEnd"/>
-      <w:r>
-        <w:t xml:space="preserve"> et </w:t>
-      </w:r>
-      <w:proofErr w:type="spellStart"/>
-      <w:r>
-        <w:t>overblik</w:t>
-      </w:r>
-      <w:proofErr w:type="spellEnd"/>
-      <w:r>
-        <w:t xml:space="preserve"> over de </w:t>
-      </w:r>
-      <w:proofErr w:type="spellStart"/>
-      <w:r>
-        <w:t>forskellige</w:t>
-      </w:r>
-      <w:proofErr w:type="spellEnd"/>
-      <w:r>
-        <w:t xml:space="preserve"> </w:t>
-      </w:r>
-      <w:proofErr w:type="spellStart"/>
-      <w:r>
-        <w:t>muligheder</w:t>
-      </w:r>
-      <w:proofErr w:type="spellEnd"/>
-      <w:r>
-        <w:t xml:space="preserve"> for cross platform </w:t>
-      </w:r>
-      <w:proofErr w:type="spellStart"/>
-      <w:r>
-        <w:t>udvikling</w:t>
-      </w:r>
-      <w:proofErr w:type="spellEnd"/>
-      <w:r>
-        <w:t xml:space="preserve"> for Android </w:t>
-      </w:r>
-      <w:proofErr w:type="spellStart"/>
-      <w:r>
-        <w:t>og</w:t>
-      </w:r>
-      <w:proofErr w:type="spellEnd"/>
-      <w:r>
-        <w:t xml:space="preserve"> iOS </w:t>
-      </w:r>
-      <w:proofErr w:type="spellStart"/>
-      <w:r>
-        <w:t>enheder</w:t>
-      </w:r>
-      <w:proofErr w:type="spellEnd"/>
-      <w:r>
-        <w:t xml:space="preserve">. </w:t>
-      </w:r>
-      <w:proofErr w:type="spellStart"/>
-      <w:r>
-        <w:t>Redegør</w:t>
-      </w:r>
-      <w:proofErr w:type="spellEnd"/>
-      <w:r>
-        <w:t xml:space="preserve"> for </w:t>
-      </w:r>
-      <w:proofErr w:type="spellStart"/>
-      <w:r>
-        <w:t>Xamarins</w:t>
-      </w:r>
-      <w:proofErr w:type="spellEnd"/>
-      <w:r>
-        <w:t xml:space="preserve"> </w:t>
-      </w:r>
-      <w:proofErr w:type="spellStart"/>
-      <w:r>
-        <w:t>arkitektur</w:t>
-      </w:r>
-      <w:proofErr w:type="spellEnd"/>
-      <w:r>
-        <w:t xml:space="preserve"> </w:t>
-      </w:r>
-      <w:proofErr w:type="spellStart"/>
-      <w:r>
-        <w:t>og</w:t>
-      </w:r>
-      <w:proofErr w:type="spellEnd"/>
-      <w:r>
-        <w:t xml:space="preserve"> </w:t>
-      </w:r>
-      <w:proofErr w:type="spellStart"/>
-      <w:r>
-        <w:t>virkemåde</w:t>
-      </w:r>
-      <w:proofErr w:type="spellEnd"/>
-      <w:r>
-        <w:t xml:space="preserve"> for de </w:t>
-      </w:r>
-      <w:proofErr w:type="spellStart"/>
-      <w:r>
-        <w:t>forskellige</w:t>
-      </w:r>
-      <w:proofErr w:type="spellEnd"/>
-      <w:r>
-        <w:t xml:space="preserve"> </w:t>
-      </w:r>
-      <w:proofErr w:type="spellStart"/>
-      <w:r>
-        <w:t>understøttede</w:t>
-      </w:r>
-      <w:proofErr w:type="spellEnd"/>
-      <w:r>
-        <w:t xml:space="preserve"> </w:t>
-      </w:r>
-      <w:proofErr w:type="spellStart"/>
-      <w:r>
-        <w:t>platforme</w:t>
-      </w:r>
-      <w:proofErr w:type="spellEnd"/>
-      <w:r>
-        <w:t xml:space="preserve">. </w:t>
-      </w:r>
-      <w:proofErr w:type="spellStart"/>
-      <w:r>
-        <w:t>Samt</w:t>
-      </w:r>
-      <w:proofErr w:type="spellEnd"/>
-      <w:r>
-        <w:t xml:space="preserve"> </w:t>
-      </w:r>
-      <w:proofErr w:type="spellStart"/>
-      <w:r>
-        <w:t>redegør</w:t>
-      </w:r>
-      <w:proofErr w:type="spellEnd"/>
-      <w:r>
-        <w:t xml:space="preserve"> for </w:t>
-      </w:r>
-      <w:proofErr w:type="spellStart"/>
-      <w:r>
-        <w:t>både</w:t>
-      </w:r>
-      <w:proofErr w:type="spellEnd"/>
-      <w:r>
-        <w:t xml:space="preserve"> </w:t>
-      </w:r>
-      <w:proofErr w:type="spellStart"/>
-      <w:r>
-        <w:t>fordele</w:t>
-      </w:r>
-      <w:proofErr w:type="spellEnd"/>
-      <w:r>
-        <w:t xml:space="preserve"> </w:t>
-      </w:r>
-      <w:proofErr w:type="spellStart"/>
-      <w:r>
-        <w:t>og</w:t>
-      </w:r>
-      <w:proofErr w:type="spellEnd"/>
-      <w:r>
-        <w:t xml:space="preserve"> </w:t>
-      </w:r>
-      <w:proofErr w:type="spellStart"/>
-      <w:r>
-        <w:t>udfordringer</w:t>
-      </w:r>
-      <w:proofErr w:type="spellEnd"/>
-      <w:r>
-        <w:t xml:space="preserve"> </w:t>
-      </w:r>
-      <w:proofErr w:type="spellStart"/>
-      <w:r>
-        <w:t>ved</w:t>
-      </w:r>
-      <w:proofErr w:type="spellEnd"/>
-      <w:r>
-        <w:t xml:space="preserve"> </w:t>
-      </w:r>
-      <w:proofErr w:type="spellStart"/>
-      <w:r>
-        <w:t>brug</w:t>
-      </w:r>
-      <w:proofErr w:type="spellEnd"/>
-      <w:r>
-        <w:t xml:space="preserve"> </w:t>
-      </w:r>
-      <w:proofErr w:type="spellStart"/>
-      <w:r>
-        <w:t>af</w:t>
-      </w:r>
-      <w:proofErr w:type="spellEnd"/>
-      <w:r>
-        <w:t xml:space="preserve"> Xamarin </w:t>
-      </w:r>
-      <w:proofErr w:type="spellStart"/>
-      <w:r>
-        <w:t>til</w:t>
-      </w:r>
-      <w:proofErr w:type="spellEnd"/>
-      <w:r>
-        <w:t xml:space="preserve"> App </w:t>
-      </w:r>
-      <w:proofErr w:type="spellStart"/>
-      <w:r>
-        <w:t>udvikling</w:t>
-      </w:r>
-      <w:proofErr w:type="spellEnd"/>
-      <w:r>
-        <w:t xml:space="preserve">. Vis et </w:t>
-      </w:r>
-      <w:proofErr w:type="spellStart"/>
-      <w:r>
-        <w:t>eksempel</w:t>
-      </w:r>
-      <w:proofErr w:type="spellEnd"/>
-      <w:r>
-        <w:t xml:space="preserve"> </w:t>
-      </w:r>
-      <w:proofErr w:type="spellStart"/>
-      <w:r>
-        <w:t>på</w:t>
-      </w:r>
-      <w:proofErr w:type="spellEnd"/>
-      <w:r>
-        <w:t xml:space="preserve"> </w:t>
-      </w:r>
-      <w:proofErr w:type="spellStart"/>
-      <w:r>
-        <w:t>brug</w:t>
-      </w:r>
-      <w:proofErr w:type="spellEnd"/>
-      <w:r>
-        <w:t xml:space="preserve"> </w:t>
-      </w:r>
-      <w:proofErr w:type="spellStart"/>
-      <w:r>
-        <w:t>af</w:t>
-      </w:r>
-      <w:proofErr w:type="spellEnd"/>
-      <w:r>
-        <w:t xml:space="preserve"> Xamarin.</w:t>
-      </w:r>
-    </w:p>
-    <w:p>
-      <w:pPr>
-        <w:rPr>
-          <w:rFonts w:asciiTheme="majorHAnsi" w:eastAsiaTheme="majorEastAsia" w:hAnsiTheme="majorHAnsi" w:cstheme="majorBidi"/>
-          <w:color w:val="2F5496" w:themeColor="accent1" w:themeShade="BF"/>
-          <w:sz w:val="32"/>
-          <w:szCs w:val="32"/>
-          <w:lang w:val="da-DK"/>
-        </w:rPr>
-      </w:pPr>
+        <w:t>Eksempel her.</w:t>
+      </w:r>
       <w:r>
         <w:rPr>
           <w:lang w:val="da-DK"/>
@@ -1951,7 +5152,7 @@
         <w:rFonts w:ascii="Calibri" w:eastAsiaTheme="minorHAnsi" w:hAnsi="Calibri" w:cs="Calibri" w:hint="default"/>
       </w:rPr>
     </w:lvl>
-    <w:lvl w:ilvl="1" w:tplc="20000003" w:tentative="1">
+    <w:lvl w:ilvl="1" w:tplc="20000003">
       <w:start w:val="1"/>
       <w:numFmt w:val="bullet"/>
       <w:lvlText w:val="o"/>
@@ -1963,7 +5164,7 @@
         <w:rFonts w:ascii="Courier New" w:hAnsi="Courier New" w:cs="Courier New" w:hint="default"/>
       </w:rPr>
     </w:lvl>
-    <w:lvl w:ilvl="2" w:tplc="20000005" w:tentative="1">
+    <w:lvl w:ilvl="2" w:tplc="20000005">
       <w:start w:val="1"/>
       <w:numFmt w:val="bullet"/>
       <w:lvlText w:val=""/>
@@ -1975,7 +5176,7 @@
         <w:rFonts w:ascii="Wingdings" w:hAnsi="Wingdings" w:hint="default"/>
       </w:rPr>
     </w:lvl>
-    <w:lvl w:ilvl="3" w:tplc="20000001" w:tentative="1">
+    <w:lvl w:ilvl="3" w:tplc="20000001">
       <w:start w:val="1"/>
       <w:numFmt w:val="bullet"/>
       <w:lvlText w:val=""/>
@@ -2473,6 +5674,29 @@
       <w:szCs w:val="32"/>
     </w:rPr>
   </w:style>
+  <w:style w:type="paragraph" w:styleId="Overskrift3">
+    <w:name w:val="heading 3"/>
+    <w:basedOn w:val="Normal"/>
+    <w:next w:val="Normal"/>
+    <w:link w:val="Overskrift3Tegn"/>
+    <w:uiPriority w:val="9"/>
+    <w:semiHidden/>
+    <w:unhideWhenUsed/>
+    <w:qFormat/>
+    <w:rsid w:val="008A1CF8"/>
+    <w:pPr>
+      <w:keepNext/>
+      <w:keepLines/>
+      <w:spacing w:before="40" w:after="0"/>
+      <w:outlineLvl w:val="2"/>
+    </w:pPr>
+    <w:rPr>
+      <w:rFonts w:asciiTheme="majorHAnsi" w:eastAsiaTheme="majorEastAsia" w:hAnsiTheme="majorHAnsi" w:cstheme="majorBidi"/>
+      <w:color w:val="1F3763" w:themeColor="accent1" w:themeShade="7F"/>
+      <w:sz w:val="24"/>
+      <w:szCs w:val="24"/>
+    </w:rPr>
+  </w:style>
   <w:style w:type="character" w:default="1" w:styleId="Standardskrifttypeiafsnit">
     <w:name w:val="Default Paragraph Font"/>
     <w:uiPriority w:val="1"/>
@@ -2523,6 +5747,20 @@
       <w:ind w:left="720"/>
       <w:contextualSpacing/>
     </w:pPr>
+  </w:style>
+  <w:style w:type="character" w:customStyle="1" w:styleId="Overskrift3Tegn">
+    <w:name w:val="Overskrift 3 Tegn"/>
+    <w:basedOn w:val="Standardskrifttypeiafsnit"/>
+    <w:link w:val="Overskrift3"/>
+    <w:uiPriority w:val="9"/>
+    <w:semiHidden/>
+    <w:rsid w:val="008A1CF8"/>
+    <w:rPr>
+      <w:rFonts w:asciiTheme="majorHAnsi" w:eastAsiaTheme="majorEastAsia" w:hAnsiTheme="majorHAnsi" w:cstheme="majorBidi"/>
+      <w:color w:val="1F3763" w:themeColor="accent1" w:themeShade="7F"/>
+      <w:sz w:val="24"/>
+      <w:szCs w:val="24"/>
+    </w:rPr>
   </w:style>
 </w:styles>
 </file>

</xml_diff>

<commit_message>
added stuff to the  Disposition.docx
</commit_message>
<xml_diff>
--- a/Disposition.docx
+++ b/Disposition.docx
@@ -2418,11 +2418,20 @@
           <w:ilvl w:val="2"/>
           <w:numId w:val="1"/>
         </w:numPr>
-      </w:pPr>
-      <w:r>
+        <w:rPr>
+          <w:lang w:val="en-US"/>
+        </w:rPr>
+      </w:pPr>
+      <w:r>
+        <w:rPr>
+          <w:lang w:val="en-US"/>
+        </w:rPr>
         <w:t>Garbage Collector eller Finalize</w:t>
       </w:r>
       <w:r>
+        <w:rPr>
+          <w:lang w:val="en-US"/>
+        </w:rPr>
         <w:t>(Caller)</w:t>
       </w:r>
     </w:p>
@@ -2518,70 +2527,42 @@
       </w:r>
     </w:p>
     <w:p>
-      <w:pPr>
-        <w:rPr>
-          <w:lang w:val="en-US"/>
-        </w:rPr>
-      </w:pPr>
-      <w:r>
-        <w:rPr>
-          <w:lang w:val="en-US"/>
-        </w:rPr>
-        <w:t>Cross Platform muligheder</w:t>
-      </w:r>
-    </w:p>
-    <w:p>
-      <w:pPr>
-        <w:pStyle w:val="Listeafsnit"/>
-        <w:numPr>
-          <w:ilvl w:val="0"/>
-          <w:numId w:val="1"/>
-        </w:numPr>
-        <w:rPr>
-          <w:lang w:val="en-US"/>
-        </w:rPr>
-      </w:pPr>
-      <w:r>
-        <w:rPr>
-          <w:lang w:val="en-US"/>
-        </w:rPr>
-        <w:t>Native</w:t>
-      </w:r>
-    </w:p>
-    <w:p>
-      <w:pPr>
-        <w:pStyle w:val="Listeafsnit"/>
-        <w:numPr>
-          <w:ilvl w:val="0"/>
-          <w:numId w:val="1"/>
-        </w:numPr>
-        <w:rPr>
-          <w:lang w:val="en-US"/>
-        </w:rPr>
-      </w:pPr>
-      <w:r>
-        <w:rPr>
-          <w:lang w:val="en-US"/>
-        </w:rPr>
-        <w:t>Non-Native</w:t>
-      </w:r>
-    </w:p>
-    <w:p>
-      <w:pPr>
-        <w:pStyle w:val="Listeafsnit"/>
-        <w:numPr>
-          <w:ilvl w:val="0"/>
-          <w:numId w:val="1"/>
-        </w:numPr>
-        <w:rPr>
-          <w:lang w:val="en-US"/>
-        </w:rPr>
-      </w:pPr>
-      <w:r>
-        <w:rPr>
-          <w:lang w:val="en-US"/>
-        </w:rPr>
-        <w:t>Hybrid</w:t>
+      <w:r>
+        <w:t>Problemer</w:t>
+      </w:r>
+    </w:p>
+    <w:p>
+      <w:pPr>
+        <w:pStyle w:val="Listeafsnit"/>
+        <w:numPr>
+          <w:ilvl w:val="0"/>
+          <w:numId w:val="1"/>
+        </w:numPr>
+      </w:pPr>
+      <w:r>
+        <w:t>Kun .Net framework</w:t>
+      </w:r>
+    </w:p>
+    <w:p>
+      <w:r>
+        <w:t>Løsning</w:t>
+      </w:r>
+    </w:p>
+    <w:p>
+      <w:pPr>
+        <w:pStyle w:val="Listeafsnit"/>
+        <w:numPr>
+          <w:ilvl w:val="0"/>
+          <w:numId w:val="1"/>
+        </w:numPr>
+      </w:pPr>
+      <w:r>
+        <w:t>.Net core og standard</w:t>
+      </w:r>
+    </w:p>
+    <w:p>
+      <w:r>
+        <w:t>Standard class library</w:t>
       </w:r>
     </w:p>
     <w:p>
@@ -2635,6 +2616,24 @@
           <w:numId w:val="1"/>
         </w:numPr>
         <w:rPr>
+          <w:bCs/>
+        </w:rPr>
+      </w:pPr>
+      <w:r>
+        <w:rPr>
+          <w:bCs/>
+        </w:rPr>
+        <w:t>COM komponenter med .NET typesystem</w:t>
+      </w:r>
+    </w:p>
+    <w:p>
+      <w:pPr>
+        <w:pStyle w:val="Listeafsnit"/>
+        <w:numPr>
+          <w:ilvl w:val="0"/>
+          <w:numId w:val="1"/>
+        </w:numPr>
+        <w:rPr>
           <w:lang w:val="en-US"/>
         </w:rPr>
       </w:pPr>
@@ -2648,13 +2647,59 @@
     <w:p>
       <w:pPr>
         <w:rPr>
-          <w:rFonts w:asciiTheme="majorHAnsi" w:eastAsiaTheme="majorEastAsia" w:hAnsiTheme="majorHAnsi" w:cstheme="majorBidi"/>
-          <w:color w:val="2F5496" w:themeColor="accent1" w:themeShade="BF"/>
-          <w:sz w:val="32"/>
-          <w:szCs w:val="32"/>
-          <w:lang w:val="en-GB"/>
-        </w:rPr>
-      </w:pPr>
+          <w:lang w:val="en-GB"/>
+        </w:rPr>
+      </w:pPr>
+      <w:r>
+        <w:rPr>
+          <w:lang w:val="en-GB"/>
+        </w:rPr>
+        <w:t>Dynamic Language Runtime</w:t>
+      </w:r>
+      <w:bookmarkStart w:id="0" w:name="_GoBack"/>
+      <w:bookmarkEnd w:id="0"/>
+      <w:r>
+        <w:rPr>
+          <w:lang w:val="en-GB"/>
+        </w:rPr>
+        <w:t xml:space="preserve"> </w:t>
+      </w:r>
+    </w:p>
+    <w:p>
+      <w:pPr>
+        <w:pStyle w:val="Listeafsnit"/>
+        <w:numPr>
+          <w:ilvl w:val="0"/>
+          <w:numId w:val="1"/>
+        </w:numPr>
+        <w:rPr>
+          <w:lang w:val="en-GB"/>
+        </w:rPr>
+      </w:pPr>
+      <w:r>
+        <w:rPr>
+          <w:lang w:val="en-GB"/>
+        </w:rPr>
+        <w:t>Lag over CLR</w:t>
+      </w:r>
+    </w:p>
+    <w:p>
+      <w:pPr>
+        <w:pStyle w:val="Listeafsnit"/>
+        <w:numPr>
+          <w:ilvl w:val="0"/>
+          <w:numId w:val="1"/>
+        </w:numPr>
+        <w:rPr>
+          <w:lang w:val="en-GB"/>
+        </w:rPr>
+      </w:pPr>
+      <w:r>
+        <w:rPr>
+          <w:lang w:val="en-GB"/>
+        </w:rPr>
+        <w:t>Langsommere end statisk.</w:t>
+      </w:r>
       <w:r>
         <w:rPr>
           <w:lang w:val="en-GB"/>
@@ -2708,8 +2753,6 @@
         </w:rPr>
         <w:t>Native</w:t>
       </w:r>
-      <w:bookmarkStart w:id="0" w:name="_GoBack"/>
-      <w:bookmarkEnd w:id="0"/>
     </w:p>
     <w:p>
       <w:pPr>
@@ -2820,24 +2863,12 @@
           <w:ilvl w:val="1"/>
           <w:numId w:val="1"/>
         </w:numPr>
-        <w:rPr>
-          <w:lang w:val="en-US"/>
-        </w:rPr>
-      </w:pPr>
-      <w:r>
-        <w:rPr>
-          <w:lang w:val="en-US"/>
-        </w:rPr>
+      </w:pPr>
+      <w:r>
         <w:t>Middelpunkt, adgang til hardware og benytter webviews.</w:t>
       </w:r>
     </w:p>
-    <w:p>
-      <w:pPr>
-        <w:rPr>
-          <w:lang w:val="en-US"/>
-        </w:rPr>
-      </w:pPr>
-    </w:p>
+    <w:p/>
     <w:p>
       <w:pPr>
         <w:rPr>
@@ -3009,20 +3040,11 @@
           <w:ilvl w:val="0"/>
           <w:numId w:val="1"/>
         </w:numPr>
-        <w:rPr>
-          <w:lang w:val="en-US"/>
-        </w:rPr>
-      </w:pPr>
-      <w:r>
-        <w:rPr>
-          <w:lang w:val="en-US"/>
-        </w:rPr>
+      </w:pPr>
+      <w:r>
         <w:t>Fælles UI I XAML</w:t>
       </w:r>
       <w:r>
-        <w:rPr>
-          <w:lang w:val="en-US"/>
-        </w:rPr>
         <w:t xml:space="preserve"> – Device.OnPlatform&lt;T&gt;(T,T,T)</w:t>
       </w:r>
     </w:p>
@@ -3033,6 +3055,9 @@
         </w:rPr>
       </w:pPr>
       <w:r>
+        <w:rPr>
+          <w:noProof/>
+        </w:rPr>
         <w:lastRenderedPageBreak/>
         <w:drawing>
           <wp:inline distT="0" distB="0" distL="0" distR="0" wp14:anchorId="7D99A3EF" wp14:editId="1B31F979">
@@ -3253,9 +3278,13 @@
           <w:color w:val="2F5496" w:themeColor="accent1" w:themeShade="BF"/>
           <w:sz w:val="32"/>
           <w:szCs w:val="32"/>
-        </w:rPr>
-      </w:pPr>
-      <w:r>
+          <w:lang w:val="en-US"/>
+        </w:rPr>
+      </w:pPr>
+      <w:r>
+        <w:rPr>
+          <w:lang w:val="en-US"/>
+        </w:rPr>
         <w:br w:type="page"/>
       </w:r>
     </w:p>
@@ -3683,6 +3712,24 @@
       <w:pPr>
         <w:pStyle w:val="Listeafsnit"/>
         <w:numPr>
+          <w:ilvl w:val="2"/>
+          <w:numId w:val="1"/>
+        </w:numPr>
+        <w:rPr>
+          <w:lang w:val="en-GB"/>
+        </w:rPr>
+      </w:pPr>
+      <w:r>
+        <w:rPr>
+          <w:lang w:val="en-GB"/>
+        </w:rPr>
+        <w:t>Centraliseret Javascript implementering</w:t>
+      </w:r>
+    </w:p>
+    <w:p>
+      <w:pPr>
+        <w:pStyle w:val="Listeafsnit"/>
+        <w:numPr>
           <w:ilvl w:val="1"/>
           <w:numId w:val="1"/>
         </w:numPr>
@@ -3701,6 +3748,24 @@
       <w:pPr>
         <w:pStyle w:val="Listeafsnit"/>
         <w:numPr>
+          <w:ilvl w:val="2"/>
+          <w:numId w:val="1"/>
+        </w:numPr>
+        <w:rPr>
+          <w:lang w:val="en-GB"/>
+        </w:rPr>
+      </w:pPr>
+      <w:r>
+        <w:rPr>
+          <w:lang w:val="en-GB"/>
+        </w:rPr>
+        <w:t>Document fragment</w:t>
+      </w:r>
+    </w:p>
+    <w:p>
+      <w:pPr>
+        <w:pStyle w:val="Listeafsnit"/>
+        <w:numPr>
           <w:ilvl w:val="1"/>
           <w:numId w:val="1"/>
         </w:numPr>
@@ -3719,12 +3784,33 @@
       <w:pPr>
         <w:pStyle w:val="Listeafsnit"/>
         <w:numPr>
-          <w:ilvl w:val="0"/>
-          <w:numId w:val="1"/>
-        </w:numPr>
-      </w:pPr>
-      <w:r>
-        <w:t xml:space="preserve">Hvordan burger man web </w:t>
+          <w:ilvl w:val="2"/>
+          <w:numId w:val="1"/>
+        </w:numPr>
+        <w:rPr>
+          <w:lang w:val="en-GB"/>
+        </w:rPr>
+      </w:pPr>
+      <w:r>
+        <w:t>ConnectedCallback</w:t>
+      </w:r>
+    </w:p>
+    <w:p>
+      <w:pPr>
+        <w:pStyle w:val="Listeafsnit"/>
+        <w:numPr>
+          <w:ilvl w:val="0"/>
+          <w:numId w:val="1"/>
+        </w:numPr>
+      </w:pPr>
+      <w:r>
+        <w:t>Hvordan b</w:t>
+      </w:r>
+      <w:r>
+        <w:t>ru</w:t>
+      </w:r>
+      <w:r>
+        <w:t xml:space="preserve">ger man web </w:t>
       </w:r>
       <w:r>
         <w:t>komponenter</w:t>
@@ -3739,25 +3825,19 @@
         </w:numPr>
       </w:pPr>
       <w:r>
-        <w:t>ConnectedCallback</w:t>
-      </w:r>
-    </w:p>
-    <w:p>
-      <w:pPr>
-        <w:pStyle w:val="Listeafsnit"/>
-        <w:numPr>
-          <w:ilvl w:val="0"/>
-          <w:numId w:val="1"/>
-        </w:numPr>
-        <w:rPr>
-          <w:lang w:val="en-GB"/>
-        </w:rPr>
-      </w:pPr>
-      <w:r>
-        <w:rPr>
-          <w:lang w:val="en-GB"/>
-        </w:rPr>
-        <w:t>Document fragment</w:t>
+        <w:t>Browser support</w:t>
+      </w:r>
+    </w:p>
+    <w:p>
+      <w:pPr>
+        <w:pStyle w:val="Listeafsnit"/>
+        <w:numPr>
+          <w:ilvl w:val="1"/>
+          <w:numId w:val="1"/>
+        </w:numPr>
+      </w:pPr>
+      <w:r>
+        <w:t>Polyfield</w:t>
       </w:r>
     </w:p>
     <w:p>
@@ -3776,6 +3856,48 @@
           <w:lang w:val="en-GB"/>
         </w:rPr>
         <w:t>LitElements</w:t>
+      </w:r>
+    </w:p>
+    <w:p>
+      <w:pPr>
+        <w:pStyle w:val="Listeafsnit"/>
+        <w:numPr>
+          <w:ilvl w:val="1"/>
+          <w:numId w:val="1"/>
+        </w:numPr>
+        <w:rPr>
+          <w:lang w:val="en-GB"/>
+        </w:rPr>
+      </w:pPr>
+      <w:r>
+        <w:rPr>
+          <w:lang w:val="en-GB"/>
+        </w:rPr>
+        <w:t>Gzip</w:t>
+      </w:r>
+    </w:p>
+    <w:p>
+      <w:pPr>
+        <w:pStyle w:val="Listeafsnit"/>
+        <w:numPr>
+          <w:ilvl w:val="1"/>
+          <w:numId w:val="1"/>
+        </w:numPr>
+        <w:rPr>
+          <w:lang w:val="en-GB"/>
+        </w:rPr>
+      </w:pPr>
+      <w:r>
+        <w:rPr>
+          <w:lang w:val="en-GB"/>
+        </w:rPr>
+        <w:t>Minif</w:t>
+      </w:r>
+      <w:r>
+        <w:rPr>
+          <w:lang w:val="en-GB"/>
+        </w:rPr>
+        <w:t>ier</w:t>
       </w:r>
     </w:p>
     <w:p>
@@ -3839,6 +3961,118 @@
 <file path=word/numbering.xml><?xml version="1.0" encoding="utf-8"?>
 <w:numbering xmlns:wpc="http://schemas.microsoft.com/office/word/2010/wordprocessingCanvas" xmlns:cx="http://schemas.microsoft.com/office/drawing/2014/chartex" xmlns:cx1="http://schemas.microsoft.com/office/drawing/2015/9/8/chartex" xmlns:cx2="http://schemas.microsoft.com/office/drawing/2015/10/21/chartex" xmlns:cx3="http://schemas.microsoft.com/office/drawing/2016/5/9/chartex" xmlns:cx4="http://schemas.microsoft.com/office/drawing/2016/5/10/chartex" xmlns:cx5="http://schemas.microsoft.com/office/drawing/2016/5/11/chartex" xmlns:cx6="http://schemas.microsoft.com/office/drawing/2016/5/12/chartex" xmlns:cx7="http://schemas.microsoft.com/office/drawing/2016/5/13/chartex" xmlns:cx8="http://schemas.microsoft.com/office/drawing/2016/5/14/chartex" xmlns:mc="http://schemas.openxmlformats.org/markup-compatibility/2006" xmlns:aink="http://schemas.microsoft.com/office/drawing/2016/ink" xmlns:am3d="http://schemas.microsoft.com/office/drawing/2017/model3d" xmlns:o="urn:schemas-microsoft-com:office:office" xmlns:r="http://schemas.openxmlformats.org/officeDocument/2006/relationships" xmlns:m="http://schemas.openxmlformats.org/officeDocument/2006/math" xmlns:v="urn:schemas-microsoft-com:vml" xmlns:wp14="http://schemas.microsoft.com/office/word/2010/wordprocessingDrawing" xmlns:wp="http://schemas.openxmlformats.org/drawingml/2006/wordprocessingDrawing" xmlns:w10="urn:schemas-microsoft-com:office:word" xmlns:w="http://schemas.openxmlformats.org/wordprocessingml/2006/main" xmlns:w14="http://schemas.microsoft.com/office/word/2010/wordml" xmlns:w15="http://schemas.microsoft.com/office/word/2012/wordml" xmlns:w16cid="http://schemas.microsoft.com/office/word/2016/wordml/cid" xmlns:w16se="http://schemas.microsoft.com/office/word/2015/wordml/symex" xmlns:wpg="http://schemas.microsoft.com/office/word/2010/wordprocessingGroup" xmlns:wpi="http://schemas.microsoft.com/office/word/2010/wordprocessingInk" xmlns:wne="http://schemas.microsoft.com/office/word/2006/wordml" xmlns:wps="http://schemas.microsoft.com/office/word/2010/wordprocessingShape" mc:Ignorable="w14 w15 w16se w16cid wp14">
   <w:abstractNum w:abstractNumId="0" w15:restartNumberingAfterBreak="0">
+    <w:nsid w:val="411639EE"/>
+    <w:multiLevelType w:val="hybridMultilevel"/>
+    <w:tmpl w:val="BA10B18C"/>
+    <w:lvl w:ilvl="0" w:tplc="09D6D5EE">
+      <w:numFmt w:val="bullet"/>
+      <w:lvlText w:val="-"/>
+      <w:lvlJc w:val="left"/>
+      <w:pPr>
+        <w:ind w:left="1665" w:hanging="360"/>
+      </w:pPr>
+      <w:rPr>
+        <w:rFonts w:ascii="Calibri" w:eastAsiaTheme="minorHAnsi" w:hAnsi="Calibri" w:cs="Calibri" w:hint="default"/>
+      </w:rPr>
+    </w:lvl>
+    <w:lvl w:ilvl="1" w:tplc="04060003">
+      <w:start w:val="1"/>
+      <w:numFmt w:val="bullet"/>
+      <w:lvlText w:val="o"/>
+      <w:lvlJc w:val="left"/>
+      <w:pPr>
+        <w:ind w:left="3904" w:hanging="360"/>
+      </w:pPr>
+      <w:rPr>
+        <w:rFonts w:ascii="Courier New" w:hAnsi="Courier New" w:cs="Courier New" w:hint="default"/>
+      </w:rPr>
+    </w:lvl>
+    <w:lvl w:ilvl="2" w:tplc="04060005">
+      <w:start w:val="1"/>
+      <w:numFmt w:val="bullet"/>
+      <w:lvlText w:val=""/>
+      <w:lvlJc w:val="left"/>
+      <w:pPr>
+        <w:ind w:left="3105" w:hanging="360"/>
+      </w:pPr>
+      <w:rPr>
+        <w:rFonts w:ascii="Wingdings" w:hAnsi="Wingdings" w:hint="default"/>
+      </w:rPr>
+    </w:lvl>
+    <w:lvl w:ilvl="3" w:tplc="04060001">
+      <w:start w:val="1"/>
+      <w:numFmt w:val="bullet"/>
+      <w:lvlText w:val=""/>
+      <w:lvlJc w:val="left"/>
+      <w:pPr>
+        <w:ind w:left="3825" w:hanging="360"/>
+      </w:pPr>
+      <w:rPr>
+        <w:rFonts w:ascii="Symbol" w:hAnsi="Symbol" w:hint="default"/>
+      </w:rPr>
+    </w:lvl>
+    <w:lvl w:ilvl="4" w:tplc="04060003">
+      <w:start w:val="1"/>
+      <w:numFmt w:val="bullet"/>
+      <w:lvlText w:val="o"/>
+      <w:lvlJc w:val="left"/>
+      <w:pPr>
+        <w:ind w:left="4545" w:hanging="360"/>
+      </w:pPr>
+      <w:rPr>
+        <w:rFonts w:ascii="Courier New" w:hAnsi="Courier New" w:cs="Courier New" w:hint="default"/>
+      </w:rPr>
+    </w:lvl>
+    <w:lvl w:ilvl="5" w:tplc="04060005">
+      <w:start w:val="1"/>
+      <w:numFmt w:val="bullet"/>
+      <w:lvlText w:val=""/>
+      <w:lvlJc w:val="left"/>
+      <w:pPr>
+        <w:ind w:left="5265" w:hanging="360"/>
+      </w:pPr>
+      <w:rPr>
+        <w:rFonts w:ascii="Wingdings" w:hAnsi="Wingdings" w:hint="default"/>
+      </w:rPr>
+    </w:lvl>
+    <w:lvl w:ilvl="6" w:tplc="04060001">
+      <w:start w:val="1"/>
+      <w:numFmt w:val="bullet"/>
+      <w:lvlText w:val=""/>
+      <w:lvlJc w:val="left"/>
+      <w:pPr>
+        <w:ind w:left="5985" w:hanging="360"/>
+      </w:pPr>
+      <w:rPr>
+        <w:rFonts w:ascii="Symbol" w:hAnsi="Symbol" w:hint="default"/>
+      </w:rPr>
+    </w:lvl>
+    <w:lvl w:ilvl="7" w:tplc="04060003">
+      <w:start w:val="1"/>
+      <w:numFmt w:val="bullet"/>
+      <w:lvlText w:val="o"/>
+      <w:lvlJc w:val="left"/>
+      <w:pPr>
+        <w:ind w:left="6705" w:hanging="360"/>
+      </w:pPr>
+      <w:rPr>
+        <w:rFonts w:ascii="Courier New" w:hAnsi="Courier New" w:cs="Courier New" w:hint="default"/>
+      </w:rPr>
+    </w:lvl>
+    <w:lvl w:ilvl="8" w:tplc="04060005">
+      <w:start w:val="1"/>
+      <w:numFmt w:val="bullet"/>
+      <w:lvlText w:val=""/>
+      <w:lvlJc w:val="left"/>
+      <w:pPr>
+        <w:ind w:left="7425" w:hanging="360"/>
+      </w:pPr>
+      <w:rPr>
+        <w:rFonts w:ascii="Wingdings" w:hAnsi="Wingdings" w:hint="default"/>
+      </w:rPr>
+    </w:lvl>
+  </w:abstractNum>
+  <w:abstractNum w:abstractNumId="1" w15:restartNumberingAfterBreak="0">
     <w:nsid w:val="64137787"/>
     <w:multiLevelType w:val="hybridMultilevel"/>
     <w:tmpl w:val="5A0CE1C2"/>
@@ -3952,6 +4186,9 @@
     </w:lvl>
   </w:abstractNum>
   <w:num w:numId="1">
+    <w:abstractNumId w:val="1"/>
+  </w:num>
+  <w:num w:numId="2">
     <w:abstractNumId w:val="0"/>
   </w:num>
 </w:numbering>
@@ -4403,6 +4640,7 @@
   <w:style w:type="character" w:default="1" w:styleId="Standardskrifttypeiafsnit">
     <w:name w:val="Default Paragraph Font"/>
     <w:uiPriority w:val="1"/>
+    <w:semiHidden/>
     <w:unhideWhenUsed/>
   </w:style>
   <w:style w:type="table" w:default="1" w:styleId="Tabel-Normal">

</xml_diff>